<commit_message>
AJOUT DU RAPPORT PDF
</commit_message>
<xml_diff>
--- a/RAPPORT DE STAGE/Essai.docx
+++ b/RAPPORT DE STAGE/Essai.docx
@@ -37,7 +37,7 @@
               <mc:AlternateContent>
                 <mc:Choice Requires="wps">
                   <w:drawing>
-                    <wp:anchor distT="0" distB="0" distL="114300" distR="114300" simplePos="0" relativeHeight="251663360" behindDoc="0" locked="0" layoutInCell="1" allowOverlap="1">
+                    <wp:anchor distT="0" distB="0" distL="114300" distR="114300" simplePos="0" relativeHeight="251667456" behindDoc="0" locked="0" layoutInCell="1" allowOverlap="1">
                       <wp:simplePos x="0" y="0"/>
                       <wp:positionH relativeFrom="column">
                         <wp:posOffset>-225404</wp:posOffset>
@@ -177,7 +177,7 @@
                       <v:stroke joinstyle="miter"/>
                       <v:path gradientshapeok="t" o:connecttype="rect"/>
                     </v:shapetype>
-                    <v:shape id="Zone de texte 2" o:spid="_x0000_s1026" type="#_x0000_t202" style="position:absolute;margin-left:-17.75pt;margin-top:.2pt;width:152.7pt;height:75.7pt;z-index:251663360;visibility:visible;mso-wrap-style:square;mso-width-percent:0;mso-height-percent:0;mso-wrap-distance-left:9pt;mso-wrap-distance-top:0;mso-wrap-distance-right:9pt;mso-wrap-distance-bottom:0;mso-position-horizontal:absolute;mso-position-horizontal-relative:text;mso-position-vertical:absolute;mso-position-vertical-relative:text;mso-width-percent:0;mso-height-percent:0;mso-width-relative:margin;mso-height-relative:margin;v-text-anchor:top" o:gfxdata="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" stroked="f">
+                    <v:shape id="Zone de texte 2" o:spid="_x0000_s1026" type="#_x0000_t202" style="position:absolute;margin-left:-17.75pt;margin-top:.2pt;width:152.7pt;height:75.7pt;z-index:251667456;visibility:visible;mso-wrap-style:square;mso-width-percent:0;mso-height-percent:0;mso-wrap-distance-left:9pt;mso-wrap-distance-top:0;mso-wrap-distance-right:9pt;mso-wrap-distance-bottom:0;mso-position-horizontal:absolute;mso-position-horizontal-relative:text;mso-position-vertical:absolute;mso-position-vertical-relative:text;mso-width-percent:0;mso-height-percent:0;mso-width-relative:margin;mso-height-relative:margin;v-text-anchor:top" o:gfxdata="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" stroked="f">
                       <v:textbox>
                         <w:txbxContent>
                           <w:p>
@@ -295,7 +295,7 @@
           <w:sz w:val="22"/>
         </w:rPr>
         <w:drawing>
-          <wp:anchor distT="0" distB="0" distL="114300" distR="114300" simplePos="0" relativeHeight="251665408" behindDoc="1" locked="0" layoutInCell="1" allowOverlap="1">
+          <wp:anchor distT="0" distB="0" distL="114300" distR="114300" simplePos="0" relativeHeight="251670528" behindDoc="1" locked="0" layoutInCell="1" allowOverlap="1">
             <wp:simplePos x="0" y="0"/>
             <wp:positionH relativeFrom="column">
               <wp:posOffset>4799921</wp:posOffset>
@@ -408,6 +408,7 @@
       <w:bookmarkStart w:id="9" w:name="_Toc485923834"/>
       <w:bookmarkStart w:id="10" w:name="_Toc485926006"/>
       <w:bookmarkStart w:id="11" w:name="_Toc485926263"/>
+      <w:bookmarkStart w:id="12" w:name="_Toc486017418"/>
       <w:r>
         <w:rPr>
           <w:rFonts w:ascii="Trebuchet MS" w:hAnsi="Trebuchet MS"/>
@@ -426,6 +427,7 @@
       <w:bookmarkEnd w:id="9"/>
       <w:bookmarkEnd w:id="10"/>
       <w:bookmarkEnd w:id="11"/>
+      <w:bookmarkEnd w:id="12"/>
     </w:p>
     <w:p>
       <w:pPr>
@@ -435,25 +437,25 @@
           <w:rFonts w:ascii="Trebuchet MS" w:hAnsi="Trebuchet MS"/>
         </w:rPr>
       </w:pPr>
-      <w:bookmarkStart w:id="12" w:name="_Toc485482399"/>
-      <w:bookmarkStart w:id="13" w:name="_Toc485482796"/>
-      <w:bookmarkStart w:id="14" w:name="_Toc485483215"/>
-      <w:bookmarkStart w:id="15" w:name="_Toc485483868"/>
-      <w:bookmarkStart w:id="16" w:name="_Toc485795306"/>
-      <w:bookmarkStart w:id="17" w:name="_Toc485839060"/>
-      <w:bookmarkStart w:id="18" w:name="_Toc485841391"/>
-      <w:bookmarkStart w:id="19" w:name="_Toc485901539"/>
-      <w:bookmarkStart w:id="20" w:name="_Toc485901790"/>
-      <w:bookmarkStart w:id="21" w:name="_Toc485923835"/>
-      <w:bookmarkStart w:id="22" w:name="_Toc485926007"/>
-      <w:bookmarkStart w:id="23" w:name="_Toc485926264"/>
+      <w:bookmarkStart w:id="13" w:name="_Toc485482399"/>
+      <w:bookmarkStart w:id="14" w:name="_Toc485482796"/>
+      <w:bookmarkStart w:id="15" w:name="_Toc485483215"/>
+      <w:bookmarkStart w:id="16" w:name="_Toc485483868"/>
+      <w:bookmarkStart w:id="17" w:name="_Toc485795306"/>
+      <w:bookmarkStart w:id="18" w:name="_Toc485839060"/>
+      <w:bookmarkStart w:id="19" w:name="_Toc485841391"/>
+      <w:bookmarkStart w:id="20" w:name="_Toc485901539"/>
+      <w:bookmarkStart w:id="21" w:name="_Toc485901790"/>
+      <w:bookmarkStart w:id="22" w:name="_Toc485923835"/>
+      <w:bookmarkStart w:id="23" w:name="_Toc485926007"/>
+      <w:bookmarkStart w:id="24" w:name="_Toc485926264"/>
+      <w:bookmarkStart w:id="25" w:name="_Toc486017419"/>
       <w:r>
         <w:rPr>
           <w:rFonts w:ascii="Trebuchet MS" w:hAnsi="Trebuchet MS"/>
         </w:rPr>
         <w:t>DE SOLUTIONS INTRANET/INTERNET</w:t>
       </w:r>
-      <w:bookmarkEnd w:id="12"/>
       <w:bookmarkEnd w:id="13"/>
       <w:bookmarkEnd w:id="14"/>
       <w:bookmarkEnd w:id="15"/>
@@ -465,6 +467,8 @@
       <w:bookmarkEnd w:id="21"/>
       <w:bookmarkEnd w:id="22"/>
       <w:bookmarkEnd w:id="23"/>
+      <w:bookmarkEnd w:id="24"/>
+      <w:bookmarkEnd w:id="25"/>
     </w:p>
     <w:p>
       <w:pPr>
@@ -583,18 +587,19 @@
           <w:rFonts w:ascii="Trebuchet MS" w:hAnsi="Trebuchet MS"/>
         </w:rPr>
       </w:pPr>
-      <w:bookmarkStart w:id="24" w:name="_Toc485482400"/>
-      <w:bookmarkStart w:id="25" w:name="_Toc485482797"/>
-      <w:bookmarkStart w:id="26" w:name="_Toc485483216"/>
-      <w:bookmarkStart w:id="27" w:name="_Toc485483869"/>
-      <w:bookmarkStart w:id="28" w:name="_Toc485795307"/>
-      <w:bookmarkStart w:id="29" w:name="_Toc485839061"/>
-      <w:bookmarkStart w:id="30" w:name="_Toc485841392"/>
-      <w:bookmarkStart w:id="31" w:name="_Toc485901540"/>
-      <w:bookmarkStart w:id="32" w:name="_Toc485901791"/>
-      <w:bookmarkStart w:id="33" w:name="_Toc485923836"/>
-      <w:bookmarkStart w:id="34" w:name="_Toc485926008"/>
-      <w:bookmarkStart w:id="35" w:name="_Toc485926265"/>
+      <w:bookmarkStart w:id="26" w:name="_Toc485482400"/>
+      <w:bookmarkStart w:id="27" w:name="_Toc485482797"/>
+      <w:bookmarkStart w:id="28" w:name="_Toc485483216"/>
+      <w:bookmarkStart w:id="29" w:name="_Toc485483869"/>
+      <w:bookmarkStart w:id="30" w:name="_Toc485795307"/>
+      <w:bookmarkStart w:id="31" w:name="_Toc485839061"/>
+      <w:bookmarkStart w:id="32" w:name="_Toc485841392"/>
+      <w:bookmarkStart w:id="33" w:name="_Toc485901540"/>
+      <w:bookmarkStart w:id="34" w:name="_Toc485901791"/>
+      <w:bookmarkStart w:id="35" w:name="_Toc485923836"/>
+      <w:bookmarkStart w:id="36" w:name="_Toc485926008"/>
+      <w:bookmarkStart w:id="37" w:name="_Toc485926265"/>
+      <w:bookmarkStart w:id="38" w:name="_Toc486017420"/>
       <w:r>
         <w:rPr>
           <w:rFonts w:ascii="Trebuchet MS" w:hAnsi="Trebuchet MS"/>
@@ -607,8 +612,6 @@
         </w:rPr>
         <w:t>STAGE</w:t>
       </w:r>
-      <w:bookmarkEnd w:id="24"/>
-      <w:bookmarkEnd w:id="25"/>
       <w:bookmarkEnd w:id="26"/>
       <w:bookmarkEnd w:id="27"/>
       <w:bookmarkEnd w:id="28"/>
@@ -619,6 +622,9 @@
       <w:bookmarkEnd w:id="33"/>
       <w:bookmarkEnd w:id="34"/>
       <w:bookmarkEnd w:id="35"/>
+      <w:bookmarkEnd w:id="36"/>
+      <w:bookmarkEnd w:id="37"/>
+      <w:bookmarkEnd w:id="38"/>
     </w:p>
     <w:p>
       <w:pPr>
@@ -651,18 +657,19 @@
           <w:rFonts w:ascii="Trebuchet MS" w:hAnsi="Trebuchet MS"/>
         </w:rPr>
       </w:pPr>
-      <w:bookmarkStart w:id="36" w:name="_Toc485482401"/>
-      <w:bookmarkStart w:id="37" w:name="_Toc485482798"/>
-      <w:bookmarkStart w:id="38" w:name="_Toc485483217"/>
-      <w:bookmarkStart w:id="39" w:name="_Toc485483870"/>
-      <w:bookmarkStart w:id="40" w:name="_Toc485795308"/>
-      <w:bookmarkStart w:id="41" w:name="_Toc485839062"/>
-      <w:bookmarkStart w:id="42" w:name="_Toc485841393"/>
-      <w:bookmarkStart w:id="43" w:name="_Toc485901541"/>
-      <w:bookmarkStart w:id="44" w:name="_Toc485901792"/>
-      <w:bookmarkStart w:id="45" w:name="_Toc485923837"/>
-      <w:bookmarkStart w:id="46" w:name="_Toc485926009"/>
-      <w:bookmarkStart w:id="47" w:name="_Toc485926266"/>
+      <w:bookmarkStart w:id="39" w:name="_Toc485482401"/>
+      <w:bookmarkStart w:id="40" w:name="_Toc485482798"/>
+      <w:bookmarkStart w:id="41" w:name="_Toc485483217"/>
+      <w:bookmarkStart w:id="42" w:name="_Toc485483870"/>
+      <w:bookmarkStart w:id="43" w:name="_Toc485795308"/>
+      <w:bookmarkStart w:id="44" w:name="_Toc485839062"/>
+      <w:bookmarkStart w:id="45" w:name="_Toc485841393"/>
+      <w:bookmarkStart w:id="46" w:name="_Toc485901541"/>
+      <w:bookmarkStart w:id="47" w:name="_Toc485901792"/>
+      <w:bookmarkStart w:id="48" w:name="_Toc485923837"/>
+      <w:bookmarkStart w:id="49" w:name="_Toc485926009"/>
+      <w:bookmarkStart w:id="50" w:name="_Toc485926266"/>
+      <w:bookmarkStart w:id="51" w:name="_Toc486017421"/>
       <w:r>
         <w:rPr>
           <w:rFonts w:ascii="Trebuchet MS" w:hAnsi="Trebuchet MS"/>
@@ -687,9 +694,6 @@
         </w:rPr>
         <w:t>MISE EN PLACE</w:t>
       </w:r>
-      <w:bookmarkEnd w:id="36"/>
-      <w:bookmarkEnd w:id="37"/>
-      <w:bookmarkEnd w:id="38"/>
       <w:bookmarkEnd w:id="39"/>
       <w:bookmarkEnd w:id="40"/>
       <w:bookmarkEnd w:id="41"/>
@@ -698,13 +702,17 @@
       <w:bookmarkEnd w:id="44"/>
       <w:bookmarkEnd w:id="45"/>
       <w:bookmarkEnd w:id="46"/>
+      <w:bookmarkEnd w:id="47"/>
+      <w:bookmarkEnd w:id="48"/>
+      <w:bookmarkEnd w:id="49"/>
       <w:r>
         <w:rPr>
           <w:rFonts w:ascii="Trebuchet MS" w:hAnsi="Trebuchet MS"/>
         </w:rPr>
         <w:t xml:space="preserve"> D’UN SITE INTERNET</w:t>
       </w:r>
-      <w:bookmarkEnd w:id="47"/>
+      <w:bookmarkEnd w:id="50"/>
+      <w:bookmarkEnd w:id="51"/>
     </w:p>
     <w:p>
       <w:pPr>
@@ -1455,6 +1463,8 @@
           <w:sz w:val="28"/>
         </w:rPr>
       </w:pPr>
+      <w:bookmarkStart w:id="52" w:name="_GoBack"/>
+      <w:bookmarkEnd w:id="52"/>
       <w:r>
         <w:rPr>
           <w:rFonts w:ascii="Trebuchet MS" w:hAnsi="Trebuchet MS"/>
@@ -1499,11 +1509,9 @@
           <w:pPr>
             <w:pStyle w:val="En-ttedetabledesmatires"/>
             <w:rPr>
-              <w:rStyle w:val="Lienhypertexte"/>
-              <w:rFonts w:ascii="Times New Roman" w:eastAsia="Times New Roman" w:hAnsi="Times New Roman" w:cs="Times New Roman"/>
-              <w:noProof/>
-              <w:sz w:val="20"/>
-              <w:szCs w:val="20"/>
+              <w:rFonts w:eastAsiaTheme="minorEastAsia" w:cstheme="minorBidi"/>
+              <w:sz w:val="22"/>
+              <w:szCs w:val="22"/>
             </w:rPr>
           </w:pPr>
           <w:r>
@@ -1521,8 +1529,14 @@
         </w:p>
         <w:p>
           <w:pPr>
+            <w:pStyle w:val="TM2"/>
+            <w:tabs>
+              <w:tab w:val="left" w:pos="2040"/>
+            </w:tabs>
             <w:rPr>
-              <w:rFonts w:eastAsiaTheme="minorEastAsia"/>
+              <w:rFonts w:eastAsiaTheme="minorEastAsia" w:cstheme="minorBidi"/>
+              <w:sz w:val="22"/>
+              <w:szCs w:val="22"/>
             </w:rPr>
           </w:pPr>
         </w:p>
@@ -1539,7 +1553,7 @@
               <w:szCs w:val="22"/>
             </w:rPr>
           </w:pPr>
-          <w:hyperlink w:anchor="_Toc485926267" w:history="1">
+          <w:hyperlink w:anchor="_Toc486017422" w:history="1">
             <w:r>
               <w:rPr>
                 <w:rStyle w:val="Lienhypertexte"/>
@@ -1567,7 +1581,7 @@
                 <w:noProof/>
                 <w:webHidden/>
               </w:rPr>
-              <w:instrText xml:space="preserve"> PAGEREF _Toc485926267 \h </w:instrText>
+              <w:instrText xml:space="preserve"> PAGEREF _Toc486017422 \h </w:instrText>
             </w:r>
             <w:r>
               <w:rPr>
@@ -1611,7 +1625,7 @@
               <w:szCs w:val="22"/>
             </w:rPr>
           </w:pPr>
-          <w:hyperlink w:anchor="_Toc485926268" w:history="1">
+          <w:hyperlink w:anchor="_Toc486017423" w:history="1">
             <w:r>
               <w:rPr>
                 <w:rStyle w:val="Lienhypertexte"/>
@@ -1639,7 +1653,7 @@
                 <w:noProof/>
                 <w:webHidden/>
               </w:rPr>
-              <w:instrText xml:space="preserve"> PAGEREF _Toc485926268 \h </w:instrText>
+              <w:instrText xml:space="preserve"> PAGEREF _Toc486017423 \h </w:instrText>
             </w:r>
             <w:r>
               <w:rPr>
@@ -1683,7 +1697,7 @@
               <w:szCs w:val="22"/>
             </w:rPr>
           </w:pPr>
-          <w:hyperlink w:anchor="_Toc485926269" w:history="1">
+          <w:hyperlink w:anchor="_Toc486017424" w:history="1">
             <w:r>
               <w:rPr>
                 <w:rStyle w:val="Lienhypertexte"/>
@@ -1711,7 +1725,7 @@
                 <w:noProof/>
                 <w:webHidden/>
               </w:rPr>
-              <w:instrText xml:space="preserve"> PAGEREF _Toc485926269 \h </w:instrText>
+              <w:instrText xml:space="preserve"> PAGEREF _Toc486017424 \h </w:instrText>
             </w:r>
             <w:r>
               <w:rPr>
@@ -1751,7 +1765,7 @@
               <w:szCs w:val="22"/>
             </w:rPr>
           </w:pPr>
-          <w:hyperlink w:anchor="_Toc485926270" w:history="1">
+          <w:hyperlink w:anchor="_Toc486017425" w:history="1">
             <w:r>
               <w:rPr>
                 <w:rStyle w:val="Lienhypertexte"/>
@@ -1774,7 +1788,7 @@
               <w:rPr>
                 <w:webHidden/>
               </w:rPr>
-              <w:instrText xml:space="preserve"> PAGEREF _Toc485926270 \h </w:instrText>
+              <w:instrText xml:space="preserve"> PAGEREF _Toc486017425 \h </w:instrText>
             </w:r>
             <w:r>
               <w:rPr>
@@ -1814,7 +1828,7 @@
               <w:szCs w:val="22"/>
             </w:rPr>
           </w:pPr>
-          <w:hyperlink w:anchor="_Toc485926271" w:history="1">
+          <w:hyperlink w:anchor="_Toc486017426" w:history="1">
             <w:r>
               <w:rPr>
                 <w:rStyle w:val="Lienhypertexte"/>
@@ -1842,7 +1856,7 @@
                 <w:noProof/>
                 <w:webHidden/>
               </w:rPr>
-              <w:instrText xml:space="preserve"> PAGEREF _Toc485926271 \h </w:instrText>
+              <w:instrText xml:space="preserve"> PAGEREF _Toc486017426 \h </w:instrText>
             </w:r>
             <w:r>
               <w:rPr>
@@ -1862,7 +1876,7 @@
                 <w:noProof/>
                 <w:webHidden/>
               </w:rPr>
-              <w:t>6</w:t>
+              <w:t>5</w:t>
             </w:r>
             <w:r>
               <w:rPr>
@@ -1882,7 +1896,7 @@
               <w:szCs w:val="22"/>
             </w:rPr>
           </w:pPr>
-          <w:hyperlink w:anchor="_Toc485926272" w:history="1">
+          <w:hyperlink w:anchor="_Toc486017427" w:history="1">
             <w:r>
               <w:rPr>
                 <w:rStyle w:val="Lienhypertexte"/>
@@ -1905,7 +1919,7 @@
               <w:rPr>
                 <w:webHidden/>
               </w:rPr>
-              <w:instrText xml:space="preserve"> PAGEREF _Toc485926272 \h </w:instrText>
+              <w:instrText xml:space="preserve"> PAGEREF _Toc486017427 \h </w:instrText>
             </w:r>
             <w:r>
               <w:rPr>
@@ -1945,7 +1959,7 @@
               <w:szCs w:val="22"/>
             </w:rPr>
           </w:pPr>
-          <w:hyperlink w:anchor="_Toc485926273" w:history="1">
+          <w:hyperlink w:anchor="_Toc486017428" w:history="1">
             <w:r>
               <w:rPr>
                 <w:rStyle w:val="Lienhypertexte"/>
@@ -1973,7 +1987,7 @@
                 <w:noProof/>
                 <w:webHidden/>
               </w:rPr>
-              <w:instrText xml:space="preserve"> PAGEREF _Toc485926273 \h </w:instrText>
+              <w:instrText xml:space="preserve"> PAGEREF _Toc486017428 \h </w:instrText>
             </w:r>
             <w:r>
               <w:rPr>
@@ -1993,7 +2007,7 @@
                 <w:noProof/>
                 <w:webHidden/>
               </w:rPr>
-              <w:t>7</w:t>
+              <w:t>6</w:t>
             </w:r>
             <w:r>
               <w:rPr>
@@ -2013,7 +2027,7 @@
               <w:szCs w:val="22"/>
             </w:rPr>
           </w:pPr>
-          <w:hyperlink w:anchor="_Toc485926274" w:history="1">
+          <w:hyperlink w:anchor="_Toc486017429" w:history="1">
             <w:r>
               <w:rPr>
                 <w:rStyle w:val="Lienhypertexte"/>
@@ -2036,7 +2050,7 @@
               <w:rPr>
                 <w:webHidden/>
               </w:rPr>
-              <w:instrText xml:space="preserve"> PAGEREF _Toc485926274 \h </w:instrText>
+              <w:instrText xml:space="preserve"> PAGEREF _Toc486017429 \h </w:instrText>
             </w:r>
             <w:r>
               <w:rPr>
@@ -2072,7 +2086,7 @@
               <w:szCs w:val="22"/>
             </w:rPr>
           </w:pPr>
-          <w:hyperlink w:anchor="_Toc485926275" w:history="1">
+          <w:hyperlink w:anchor="_Toc486017430" w:history="1">
             <w:r>
               <w:rPr>
                 <w:rStyle w:val="Lienhypertexte"/>
@@ -2095,7 +2109,7 @@
               <w:rPr>
                 <w:webHidden/>
               </w:rPr>
-              <w:instrText xml:space="preserve"> PAGEREF _Toc485926275 \h </w:instrText>
+              <w:instrText xml:space="preserve"> PAGEREF _Toc486017430 \h </w:instrText>
             </w:r>
             <w:r>
               <w:rPr>
@@ -2135,7 +2149,7 @@
               <w:szCs w:val="22"/>
             </w:rPr>
           </w:pPr>
-          <w:hyperlink w:anchor="_Toc485926276" w:history="1">
+          <w:hyperlink w:anchor="_Toc486017431" w:history="1">
             <w:r>
               <w:rPr>
                 <w:rStyle w:val="Lienhypertexte"/>
@@ -2163,7 +2177,7 @@
                 <w:noProof/>
                 <w:webHidden/>
               </w:rPr>
-              <w:instrText xml:space="preserve"> PAGEREF _Toc485926276 \h </w:instrText>
+              <w:instrText xml:space="preserve"> PAGEREF _Toc486017431 \h </w:instrText>
             </w:r>
             <w:r>
               <w:rPr>
@@ -2203,7 +2217,7 @@
               <w:szCs w:val="22"/>
             </w:rPr>
           </w:pPr>
-          <w:hyperlink w:anchor="_Toc485926277" w:history="1">
+          <w:hyperlink w:anchor="_Toc486017432" w:history="1">
             <w:r>
               <w:rPr>
                 <w:rStyle w:val="Lienhypertexte"/>
@@ -2226,7 +2240,7 @@
               <w:rPr>
                 <w:webHidden/>
               </w:rPr>
-              <w:instrText xml:space="preserve"> PAGEREF _Toc485926277 \h </w:instrText>
+              <w:instrText xml:space="preserve"> PAGEREF _Toc486017432 \h </w:instrText>
             </w:r>
             <w:r>
               <w:rPr>
@@ -2266,7 +2280,7 @@
               <w:szCs w:val="22"/>
             </w:rPr>
           </w:pPr>
-          <w:hyperlink w:anchor="_Toc485926278" w:history="1">
+          <w:hyperlink w:anchor="_Toc486017433" w:history="1">
             <w:r>
               <w:rPr>
                 <w:rStyle w:val="Lienhypertexte"/>
@@ -2294,7 +2308,7 @@
                 <w:noProof/>
                 <w:webHidden/>
               </w:rPr>
-              <w:instrText xml:space="preserve"> PAGEREF _Toc485926278 \h </w:instrText>
+              <w:instrText xml:space="preserve"> PAGEREF _Toc486017433 \h </w:instrText>
             </w:r>
             <w:r>
               <w:rPr>
@@ -2338,15 +2352,7 @@
               <w:szCs w:val="22"/>
             </w:rPr>
           </w:pPr>
-          <w:hyperlink w:anchor="_Toc485926279" w:history="1">
-            <w:r>
-              <w:rPr>
-                <w:rStyle w:val="Lienhypertexte"/>
-                <w:rFonts w:eastAsia="Calibri" w:cstheme="minorHAnsi"/>
-                <w:noProof/>
-              </w:rPr>
-              <w:t>Capture d'une fiche imprimante du coté public du site :</w:t>
-            </w:r>
+          <w:hyperlink w:anchor="_Toc486017434" w:history="1">
             <w:r>
               <w:rPr>
                 <w:noProof/>
@@ -2366,7 +2372,7 @@
                 <w:noProof/>
                 <w:webHidden/>
               </w:rPr>
-              <w:instrText xml:space="preserve"> PAGEREF _Toc485926279 \h </w:instrText>
+              <w:instrText xml:space="preserve"> PAGEREF _Toc486017434 \h </w:instrText>
             </w:r>
             <w:r>
               <w:rPr>
@@ -2386,7 +2392,7 @@
                 <w:noProof/>
                 <w:webHidden/>
               </w:rPr>
-              <w:t>9</w:t>
+              <w:t>8</w:t>
             </w:r>
             <w:r>
               <w:rPr>
@@ -2410,13 +2416,85 @@
               <w:szCs w:val="22"/>
             </w:rPr>
           </w:pPr>
-          <w:hyperlink w:anchor="_Toc485926280" w:history="1">
+          <w:hyperlink w:anchor="_Toc486017435" w:history="1">
             <w:r>
               <w:rPr>
                 <w:rStyle w:val="Lienhypertexte"/>
                 <w:rFonts w:eastAsia="Calibri" w:cstheme="minorHAnsi"/>
                 <w:noProof/>
               </w:rPr>
+              <w:t>Capture d'une fiche imprimante du coté public du site :</w:t>
+            </w:r>
+            <w:r>
+              <w:rPr>
+                <w:noProof/>
+                <w:webHidden/>
+              </w:rPr>
+              <w:tab/>
+            </w:r>
+            <w:r>
+              <w:rPr>
+                <w:noProof/>
+                <w:webHidden/>
+              </w:rPr>
+              <w:fldChar w:fldCharType="begin"/>
+            </w:r>
+            <w:r>
+              <w:rPr>
+                <w:noProof/>
+                <w:webHidden/>
+              </w:rPr>
+              <w:instrText xml:space="preserve"> PAGEREF _Toc486017435 \h </w:instrText>
+            </w:r>
+            <w:r>
+              <w:rPr>
+                <w:noProof/>
+                <w:webHidden/>
+              </w:rPr>
+            </w:r>
+            <w:r>
+              <w:rPr>
+                <w:noProof/>
+                <w:webHidden/>
+              </w:rPr>
+              <w:fldChar w:fldCharType="separate"/>
+            </w:r>
+            <w:r>
+              <w:rPr>
+                <w:noProof/>
+                <w:webHidden/>
+              </w:rPr>
+              <w:t>9</w:t>
+            </w:r>
+            <w:r>
+              <w:rPr>
+                <w:noProof/>
+                <w:webHidden/>
+              </w:rPr>
+              <w:fldChar w:fldCharType="end"/>
+            </w:r>
+          </w:hyperlink>
+        </w:p>
+        <w:p>
+          <w:pPr>
+            <w:pStyle w:val="TM3"/>
+            <w:tabs>
+              <w:tab w:val="right" w:leader="dot" w:pos="9204"/>
+            </w:tabs>
+            <w:rPr>
+              <w:rFonts w:asciiTheme="minorHAnsi" w:eastAsiaTheme="minorEastAsia" w:hAnsiTheme="minorHAnsi" w:cstheme="minorBidi"/>
+              <w:noProof/>
+              <w:sz w:val="22"/>
+              <w:szCs w:val="22"/>
+            </w:rPr>
+          </w:pPr>
+          <w:hyperlink w:anchor="_Toc486017436" w:history="1">
+            <w:r>
+              <w:rPr>
+                <w:rStyle w:val="Lienhypertexte"/>
+                <w:rFonts w:eastAsia="Calibri" w:cstheme="minorHAnsi"/>
+                <w:noProof/>
+              </w:rPr>
               <w:t>Suite de la capture de la fiche imprimante :</w:t>
             </w:r>
             <w:r>
@@ -2438,7 +2516,7 @@
                 <w:noProof/>
                 <w:webHidden/>
               </w:rPr>
-              <w:instrText xml:space="preserve"> PAGEREF _Toc485926280 \h </w:instrText>
+              <w:instrText xml:space="preserve"> PAGEREF _Toc486017436 \h </w:instrText>
             </w:r>
             <w:r>
               <w:rPr>
@@ -2478,7 +2556,7 @@
               <w:szCs w:val="22"/>
             </w:rPr>
           </w:pPr>
-          <w:hyperlink w:anchor="_Toc485926281" w:history="1">
+          <w:hyperlink w:anchor="_Toc486017437" w:history="1">
             <w:r>
               <w:rPr>
                 <w:rStyle w:val="Lienhypertexte"/>
@@ -2501,7 +2579,7 @@
               <w:rPr>
                 <w:webHidden/>
               </w:rPr>
-              <w:instrText xml:space="preserve"> PAGEREF _Toc485926281 \h </w:instrText>
+              <w:instrText xml:space="preserve"> PAGEREF _Toc486017437 \h </w:instrText>
             </w:r>
             <w:r>
               <w:rPr>
@@ -2537,7 +2615,7 @@
               <w:szCs w:val="22"/>
             </w:rPr>
           </w:pPr>
-          <w:hyperlink w:anchor="_Toc485926282" w:history="1">
+          <w:hyperlink w:anchor="_Toc486017438" w:history="1">
             <w:r>
               <w:rPr>
                 <w:rStyle w:val="Lienhypertexte"/>
@@ -2560,7 +2638,7 @@
               <w:rPr>
                 <w:webHidden/>
               </w:rPr>
-              <w:instrText xml:space="preserve"> PAGEREF _Toc485926282 \h </w:instrText>
+              <w:instrText xml:space="preserve"> PAGEREF _Toc486017438 \h </w:instrText>
             </w:r>
             <w:r>
               <w:rPr>
@@ -2600,7 +2678,7 @@
               <w:szCs w:val="22"/>
             </w:rPr>
           </w:pPr>
-          <w:hyperlink w:anchor="_Toc485926283" w:history="1">
+          <w:hyperlink w:anchor="_Toc486017439" w:history="1">
             <w:r>
               <w:rPr>
                 <w:rStyle w:val="Lienhypertexte"/>
@@ -2628,7 +2706,7 @@
                 <w:noProof/>
                 <w:webHidden/>
               </w:rPr>
-              <w:instrText xml:space="preserve"> PAGEREF _Toc485926283 \h </w:instrText>
+              <w:instrText xml:space="preserve"> PAGEREF _Toc486017439 \h </w:instrText>
             </w:r>
             <w:r>
               <w:rPr>
@@ -2668,7 +2746,7 @@
               <w:szCs w:val="22"/>
             </w:rPr>
           </w:pPr>
-          <w:hyperlink w:anchor="_Toc485926284" w:history="1">
+          <w:hyperlink w:anchor="_Toc486017440" w:history="1">
             <w:r>
               <w:rPr>
                 <w:rStyle w:val="Lienhypertexte"/>
@@ -2691,7 +2769,7 @@
               <w:rPr>
                 <w:webHidden/>
               </w:rPr>
-              <w:instrText xml:space="preserve"> PAGEREF _Toc485926284 \h </w:instrText>
+              <w:instrText xml:space="preserve"> PAGEREF _Toc486017440 \h </w:instrText>
             </w:r>
             <w:r>
               <w:rPr>
@@ -2727,7 +2805,7 @@
               <w:szCs w:val="22"/>
             </w:rPr>
           </w:pPr>
-          <w:hyperlink w:anchor="_Toc485926285" w:history="1">
+          <w:hyperlink w:anchor="_Toc486017441" w:history="1">
             <w:r>
               <w:rPr>
                 <w:rStyle w:val="Lienhypertexte"/>
@@ -2750,7 +2828,7 @@
               <w:rPr>
                 <w:webHidden/>
               </w:rPr>
-              <w:instrText xml:space="preserve"> PAGEREF _Toc485926285 \h </w:instrText>
+              <w:instrText xml:space="preserve"> PAGEREF _Toc486017441 \h </w:instrText>
             </w:r>
             <w:r>
               <w:rPr>
@@ -2786,7 +2864,7 @@
               <w:szCs w:val="22"/>
             </w:rPr>
           </w:pPr>
-          <w:hyperlink w:anchor="_Toc485926286" w:history="1">
+          <w:hyperlink w:anchor="_Toc486017442" w:history="1">
             <w:r>
               <w:rPr>
                 <w:rStyle w:val="Lienhypertexte"/>
@@ -2809,7 +2887,7 @@
               <w:rPr>
                 <w:webHidden/>
               </w:rPr>
-              <w:instrText xml:space="preserve"> PAGEREF _Toc485926286 \h </w:instrText>
+              <w:instrText xml:space="preserve"> PAGEREF _Toc486017442 \h </w:instrText>
             </w:r>
             <w:r>
               <w:rPr>
@@ -2849,7 +2927,7 @@
               <w:szCs w:val="22"/>
             </w:rPr>
           </w:pPr>
-          <w:hyperlink w:anchor="_Toc485926287" w:history="1">
+          <w:hyperlink w:anchor="_Toc486017443" w:history="1">
             <w:r>
               <w:rPr>
                 <w:rStyle w:val="Lienhypertexte"/>
@@ -2877,7 +2955,7 @@
                 <w:noProof/>
                 <w:webHidden/>
               </w:rPr>
-              <w:instrText xml:space="preserve"> PAGEREF _Toc485926287 \h </w:instrText>
+              <w:instrText xml:space="preserve"> PAGEREF _Toc486017443 \h </w:instrText>
             </w:r>
             <w:r>
               <w:rPr>
@@ -2917,7 +2995,7 @@
               <w:szCs w:val="22"/>
             </w:rPr>
           </w:pPr>
-          <w:hyperlink w:anchor="_Toc485926288" w:history="1">
+          <w:hyperlink w:anchor="_Toc486017444" w:history="1">
             <w:r>
               <w:rPr>
                 <w:rStyle w:val="Lienhypertexte"/>
@@ -2940,7 +3018,7 @@
               <w:rPr>
                 <w:webHidden/>
               </w:rPr>
-              <w:instrText xml:space="preserve"> PAGEREF _Toc485926288 \h </w:instrText>
+              <w:instrText xml:space="preserve"> PAGEREF _Toc486017444 \h </w:instrText>
             </w:r>
             <w:r>
               <w:rPr>
@@ -2976,7 +3054,7 @@
               <w:szCs w:val="22"/>
             </w:rPr>
           </w:pPr>
-          <w:hyperlink w:anchor="_Toc485926289" w:history="1">
+          <w:hyperlink w:anchor="_Toc486017445" w:history="1">
             <w:r>
               <w:rPr>
                 <w:rStyle w:val="Lienhypertexte"/>
@@ -2999,7 +3077,7 @@
               <w:rPr>
                 <w:webHidden/>
               </w:rPr>
-              <w:instrText xml:space="preserve"> PAGEREF _Toc485926289 \h </w:instrText>
+              <w:instrText xml:space="preserve"> PAGEREF _Toc486017445 \h </w:instrText>
             </w:r>
             <w:r>
               <w:rPr>
@@ -3035,7 +3113,7 @@
               <w:szCs w:val="22"/>
             </w:rPr>
           </w:pPr>
-          <w:hyperlink w:anchor="_Toc485926290" w:history="1">
+          <w:hyperlink w:anchor="_Toc486017446" w:history="1">
             <w:r>
               <w:rPr>
                 <w:rStyle w:val="Lienhypertexte"/>
@@ -3058,7 +3136,7 @@
               <w:rPr>
                 <w:webHidden/>
               </w:rPr>
-              <w:instrText xml:space="preserve"> PAGEREF _Toc485926290 \h </w:instrText>
+              <w:instrText xml:space="preserve"> PAGEREF _Toc486017446 \h </w:instrText>
             </w:r>
             <w:r>
               <w:rPr>
@@ -3098,7 +3176,7 @@
               <w:szCs w:val="22"/>
             </w:rPr>
           </w:pPr>
-          <w:hyperlink w:anchor="_Toc485926291" w:history="1">
+          <w:hyperlink w:anchor="_Toc486017447" w:history="1">
             <w:r>
               <w:rPr>
                 <w:rStyle w:val="Lienhypertexte"/>
@@ -3126,7 +3204,7 @@
                 <w:noProof/>
                 <w:webHidden/>
               </w:rPr>
-              <w:instrText xml:space="preserve"> PAGEREF _Toc485926291 \h </w:instrText>
+              <w:instrText xml:space="preserve"> PAGEREF _Toc486017447 \h </w:instrText>
             </w:r>
             <w:r>
               <w:rPr>
@@ -3170,7 +3248,7 @@
               <w:szCs w:val="22"/>
             </w:rPr>
           </w:pPr>
-          <w:hyperlink w:anchor="_Toc485926292" w:history="1">
+          <w:hyperlink w:anchor="_Toc486017448" w:history="1">
             <w:r>
               <w:rPr>
                 <w:rStyle w:val="Lienhypertexte"/>
@@ -3198,7 +3276,7 @@
                 <w:noProof/>
                 <w:webHidden/>
               </w:rPr>
-              <w:instrText xml:space="preserve"> PAGEREF _Toc485926292 \h </w:instrText>
+              <w:instrText xml:space="preserve"> PAGEREF _Toc486017448 \h </w:instrText>
             </w:r>
             <w:r>
               <w:rPr>
@@ -3242,7 +3320,7 @@
               <w:szCs w:val="22"/>
             </w:rPr>
           </w:pPr>
-          <w:hyperlink w:anchor="_Toc485926293" w:history="1">
+          <w:hyperlink w:anchor="_Toc486017449" w:history="1">
             <w:r>
               <w:rPr>
                 <w:rStyle w:val="Lienhypertexte"/>
@@ -3270,7 +3348,7 @@
                 <w:noProof/>
                 <w:webHidden/>
               </w:rPr>
-              <w:instrText xml:space="preserve"> PAGEREF _Toc485926293 \h </w:instrText>
+              <w:instrText xml:space="preserve"> PAGEREF _Toc486017449 \h </w:instrText>
             </w:r>
             <w:r>
               <w:rPr>
@@ -3314,7 +3392,7 @@
               <w:szCs w:val="22"/>
             </w:rPr>
           </w:pPr>
-          <w:hyperlink w:anchor="_Toc485926294" w:history="1">
+          <w:hyperlink w:anchor="_Toc486017450" w:history="1">
             <w:r>
               <w:rPr>
                 <w:rStyle w:val="Lienhypertexte"/>
@@ -3342,7 +3420,7 @@
                 <w:noProof/>
                 <w:webHidden/>
               </w:rPr>
-              <w:instrText xml:space="preserve"> PAGEREF _Toc485926294 \h </w:instrText>
+              <w:instrText xml:space="preserve"> PAGEREF _Toc486017450 \h </w:instrText>
             </w:r>
             <w:r>
               <w:rPr>
@@ -3386,7 +3464,7 @@
               <w:szCs w:val="22"/>
             </w:rPr>
           </w:pPr>
-          <w:hyperlink w:anchor="_Toc485926295" w:history="1">
+          <w:hyperlink w:anchor="_Toc486017451" w:history="1">
             <w:r>
               <w:rPr>
                 <w:rStyle w:val="Lienhypertexte"/>
@@ -3414,7 +3492,7 @@
                 <w:noProof/>
                 <w:webHidden/>
               </w:rPr>
-              <w:instrText xml:space="preserve"> PAGEREF _Toc485926295 \h </w:instrText>
+              <w:instrText xml:space="preserve"> PAGEREF _Toc486017451 \h </w:instrText>
             </w:r>
             <w:r>
               <w:rPr>
@@ -3458,7 +3536,7 @@
               <w:szCs w:val="22"/>
             </w:rPr>
           </w:pPr>
-          <w:hyperlink w:anchor="_Toc485926296" w:history="1">
+          <w:hyperlink w:anchor="_Toc486017452" w:history="1">
             <w:r>
               <w:rPr>
                 <w:rStyle w:val="Lienhypertexte"/>
@@ -3486,7 +3564,7 @@
                 <w:noProof/>
                 <w:webHidden/>
               </w:rPr>
-              <w:instrText xml:space="preserve"> PAGEREF _Toc485926296 \h </w:instrText>
+              <w:instrText xml:space="preserve"> PAGEREF _Toc486017452 \h </w:instrText>
             </w:r>
             <w:r>
               <w:rPr>
@@ -3530,7 +3608,7 @@
               <w:szCs w:val="22"/>
             </w:rPr>
           </w:pPr>
-          <w:hyperlink w:anchor="_Toc485926297" w:history="1">
+          <w:hyperlink w:anchor="_Toc486017453" w:history="1">
             <w:r>
               <w:rPr>
                 <w:rStyle w:val="Lienhypertexte"/>
@@ -3558,7 +3636,7 @@
                 <w:noProof/>
                 <w:webHidden/>
               </w:rPr>
-              <w:instrText xml:space="preserve"> PAGEREF _Toc485926297 \h </w:instrText>
+              <w:instrText xml:space="preserve"> PAGEREF _Toc486017453 \h </w:instrText>
             </w:r>
             <w:r>
               <w:rPr>
@@ -3602,7 +3680,7 @@
               <w:szCs w:val="22"/>
             </w:rPr>
           </w:pPr>
-          <w:hyperlink w:anchor="_Toc485926298" w:history="1">
+          <w:hyperlink w:anchor="_Toc486017454" w:history="1">
             <w:r>
               <w:rPr>
                 <w:rStyle w:val="Lienhypertexte"/>
@@ -3630,7 +3708,7 @@
                 <w:noProof/>
                 <w:webHidden/>
               </w:rPr>
-              <w:instrText xml:space="preserve"> PAGEREF _Toc485926298 \h </w:instrText>
+              <w:instrText xml:space="preserve"> PAGEREF _Toc486017454 \h </w:instrText>
             </w:r>
             <w:r>
               <w:rPr>
@@ -3674,7 +3752,7 @@
               <w:szCs w:val="22"/>
             </w:rPr>
           </w:pPr>
-          <w:hyperlink w:anchor="_Toc485926299" w:history="1">
+          <w:hyperlink w:anchor="_Toc486017455" w:history="1">
             <w:r>
               <w:rPr>
                 <w:rStyle w:val="Lienhypertexte"/>
@@ -3702,7 +3780,7 @@
                 <w:noProof/>
                 <w:webHidden/>
               </w:rPr>
-              <w:instrText xml:space="preserve"> PAGEREF _Toc485926299 \h </w:instrText>
+              <w:instrText xml:space="preserve"> PAGEREF _Toc486017455 \h </w:instrText>
             </w:r>
             <w:r>
               <w:rPr>
@@ -3746,7 +3824,7 @@
               <w:szCs w:val="22"/>
             </w:rPr>
           </w:pPr>
-          <w:hyperlink w:anchor="_Toc485926300" w:history="1">
+          <w:hyperlink w:anchor="_Toc486017456" w:history="1">
             <w:r>
               <w:rPr>
                 <w:rStyle w:val="Lienhypertexte"/>
@@ -3774,7 +3852,7 @@
                 <w:noProof/>
                 <w:webHidden/>
               </w:rPr>
-              <w:instrText xml:space="preserve"> PAGEREF _Toc485926300 \h </w:instrText>
+              <w:instrText xml:space="preserve"> PAGEREF _Toc486017456 \h </w:instrText>
             </w:r>
             <w:r>
               <w:rPr>
@@ -3818,7 +3896,7 @@
               <w:szCs w:val="22"/>
             </w:rPr>
           </w:pPr>
-          <w:hyperlink w:anchor="_Toc485926301" w:history="1">
+          <w:hyperlink w:anchor="_Toc486017457" w:history="1">
             <w:r>
               <w:rPr>
                 <w:rStyle w:val="Lienhypertexte"/>
@@ -3846,7 +3924,7 @@
                 <w:noProof/>
                 <w:webHidden/>
               </w:rPr>
-              <w:instrText xml:space="preserve"> PAGEREF _Toc485926301 \h </w:instrText>
+              <w:instrText xml:space="preserve"> PAGEREF _Toc486017457 \h </w:instrText>
             </w:r>
             <w:r>
               <w:rPr>
@@ -3890,7 +3968,7 @@
               <w:szCs w:val="22"/>
             </w:rPr>
           </w:pPr>
-          <w:hyperlink w:anchor="_Toc485926302" w:history="1">
+          <w:hyperlink w:anchor="_Toc486017458" w:history="1">
             <w:r>
               <w:rPr>
                 <w:rStyle w:val="Lienhypertexte"/>
@@ -3918,7 +3996,7 @@
                 <w:noProof/>
                 <w:webHidden/>
               </w:rPr>
-              <w:instrText xml:space="preserve"> PAGEREF _Toc485926302 \h </w:instrText>
+              <w:instrText xml:space="preserve"> PAGEREF _Toc486017458 \h </w:instrText>
             </w:r>
             <w:r>
               <w:rPr>
@@ -3962,7 +4040,7 @@
               <w:szCs w:val="22"/>
             </w:rPr>
           </w:pPr>
-          <w:hyperlink w:anchor="_Toc485926303" w:history="1">
+          <w:hyperlink w:anchor="_Toc486017459" w:history="1">
             <w:r>
               <w:rPr>
                 <w:rStyle w:val="Lienhypertexte"/>
@@ -3990,7 +4068,7 @@
                 <w:noProof/>
                 <w:webHidden/>
               </w:rPr>
-              <w:instrText xml:space="preserve"> PAGEREF _Toc485926303 \h </w:instrText>
+              <w:instrText xml:space="preserve"> PAGEREF _Toc486017459 \h </w:instrText>
             </w:r>
             <w:r>
               <w:rPr>
@@ -4034,7 +4112,7 @@
               <w:szCs w:val="22"/>
             </w:rPr>
           </w:pPr>
-          <w:hyperlink w:anchor="_Toc485926304" w:history="1">
+          <w:hyperlink w:anchor="_Toc486017460" w:history="1">
             <w:r>
               <w:rPr>
                 <w:rStyle w:val="Lienhypertexte"/>
@@ -4062,7 +4140,7 @@
                 <w:noProof/>
                 <w:webHidden/>
               </w:rPr>
-              <w:instrText xml:space="preserve"> PAGEREF _Toc485926304 \h </w:instrText>
+              <w:instrText xml:space="preserve"> PAGEREF _Toc486017460 \h </w:instrText>
             </w:r>
             <w:r>
               <w:rPr>
@@ -4106,7 +4184,7 @@
               <w:szCs w:val="22"/>
             </w:rPr>
           </w:pPr>
-          <w:hyperlink w:anchor="_Toc485926305" w:history="1">
+          <w:hyperlink w:anchor="_Toc486017461" w:history="1">
             <w:r>
               <w:rPr>
                 <w:rStyle w:val="Lienhypertexte"/>
@@ -4134,7 +4212,7 @@
                 <w:noProof/>
                 <w:webHidden/>
               </w:rPr>
-              <w:instrText xml:space="preserve"> PAGEREF _Toc485926305 \h </w:instrText>
+              <w:instrText xml:space="preserve"> PAGEREF _Toc486017461 \h </w:instrText>
             </w:r>
             <w:r>
               <w:rPr>
@@ -4178,7 +4256,7 @@
               <w:szCs w:val="22"/>
             </w:rPr>
           </w:pPr>
-          <w:hyperlink w:anchor="_Toc485926306" w:history="1">
+          <w:hyperlink w:anchor="_Toc486017462" w:history="1">
             <w:r>
               <w:rPr>
                 <w:rStyle w:val="Lienhypertexte"/>
@@ -4206,7 +4284,7 @@
                 <w:noProof/>
                 <w:webHidden/>
               </w:rPr>
-              <w:instrText xml:space="preserve"> PAGEREF _Toc485926306 \h </w:instrText>
+              <w:instrText xml:space="preserve"> PAGEREF _Toc486017462 \h </w:instrText>
             </w:r>
             <w:r>
               <w:rPr>
@@ -4250,7 +4328,7 @@
               <w:szCs w:val="22"/>
             </w:rPr>
           </w:pPr>
-          <w:hyperlink w:anchor="_Toc485926307" w:history="1">
+          <w:hyperlink w:anchor="_Toc486017463" w:history="1">
             <w:r>
               <w:rPr>
                 <w:rStyle w:val="Lienhypertexte"/>
@@ -4278,7 +4356,7 @@
                 <w:noProof/>
                 <w:webHidden/>
               </w:rPr>
-              <w:instrText xml:space="preserve"> PAGEREF _Toc485926307 \h </w:instrText>
+              <w:instrText xml:space="preserve"> PAGEREF _Toc486017463 \h </w:instrText>
             </w:r>
             <w:r>
               <w:rPr>
@@ -4322,7 +4400,7 @@
               <w:szCs w:val="22"/>
             </w:rPr>
           </w:pPr>
-          <w:hyperlink w:anchor="_Toc485926308" w:history="1">
+          <w:hyperlink w:anchor="_Toc486017464" w:history="1">
             <w:r>
               <w:rPr>
                 <w:rStyle w:val="Lienhypertexte"/>
@@ -4350,7 +4428,7 @@
                 <w:noProof/>
                 <w:webHidden/>
               </w:rPr>
-              <w:instrText xml:space="preserve"> PAGEREF _Toc485926308 \h </w:instrText>
+              <w:instrText xml:space="preserve"> PAGEREF _Toc486017464 \h </w:instrText>
             </w:r>
             <w:r>
               <w:rPr>
@@ -4394,7 +4472,7 @@
               <w:szCs w:val="22"/>
             </w:rPr>
           </w:pPr>
-          <w:hyperlink w:anchor="_Toc485926309" w:history="1">
+          <w:hyperlink w:anchor="_Toc486017465" w:history="1">
             <w:r>
               <w:rPr>
                 <w:rStyle w:val="Lienhypertexte"/>
@@ -4422,7 +4500,7 @@
                 <w:noProof/>
                 <w:webHidden/>
               </w:rPr>
-              <w:instrText xml:space="preserve"> PAGEREF _Toc485926309 \h </w:instrText>
+              <w:instrText xml:space="preserve"> PAGEREF _Toc486017465 \h </w:instrText>
             </w:r>
             <w:r>
               <w:rPr>
@@ -4466,7 +4544,7 @@
               <w:szCs w:val="22"/>
             </w:rPr>
           </w:pPr>
-          <w:hyperlink w:anchor="_Toc485926310" w:history="1">
+          <w:hyperlink w:anchor="_Toc486017466" w:history="1">
             <w:r>
               <w:rPr>
                 <w:rStyle w:val="Lienhypertexte"/>
@@ -4494,7 +4572,7 @@
                 <w:noProof/>
                 <w:webHidden/>
               </w:rPr>
-              <w:instrText xml:space="preserve"> PAGEREF _Toc485926310 \h </w:instrText>
+              <w:instrText xml:space="preserve"> PAGEREF _Toc486017466 \h </w:instrText>
             </w:r>
             <w:r>
               <w:rPr>
@@ -4583,7 +4661,7 @@
           <w:szCs w:val="32"/>
         </w:rPr>
       </w:pPr>
-      <w:bookmarkStart w:id="48" w:name="_Toc485926267"/>
+      <w:bookmarkStart w:id="53" w:name="_Toc486017422"/>
       <w:r>
         <w:rPr>
           <w:rFonts w:asciiTheme="minorHAnsi" w:hAnsiTheme="minorHAnsi" w:cstheme="minorHAnsi"/>
@@ -4592,7 +4670,7 @@
         </w:rPr>
         <w:t>Remerciements</w:t>
       </w:r>
-      <w:bookmarkEnd w:id="48"/>
+      <w:bookmarkEnd w:id="53"/>
     </w:p>
     <w:p>
       <w:pPr>
@@ -4819,7 +4897,7 @@
           <w:szCs w:val="32"/>
         </w:rPr>
       </w:pPr>
-      <w:bookmarkStart w:id="49" w:name="_Toc485926268"/>
+      <w:bookmarkStart w:id="54" w:name="_Toc486017423"/>
       <w:r>
         <w:rPr>
           <w:rFonts w:asciiTheme="minorHAnsi" w:hAnsiTheme="minorHAnsi" w:cstheme="minorHAnsi"/>
@@ -4828,7 +4906,7 @@
         </w:rPr>
         <w:t>Introduction</w:t>
       </w:r>
-      <w:bookmarkEnd w:id="49"/>
+      <w:bookmarkEnd w:id="54"/>
     </w:p>
     <w:p>
       <w:pPr>
@@ -5009,7 +5087,7 @@
           <w:szCs w:val="32"/>
         </w:rPr>
       </w:pPr>
-      <w:bookmarkStart w:id="50" w:name="_Toc485926269"/>
+      <w:bookmarkStart w:id="55" w:name="_Toc486017424"/>
       <w:r>
         <w:rPr>
           <w:rFonts w:asciiTheme="minorHAnsi" w:hAnsiTheme="minorHAnsi" w:cstheme="minorHAnsi"/>
@@ -5026,7 +5104,7 @@
         </w:rPr>
         <w:t>Net &amp; Business</w:t>
       </w:r>
-      <w:bookmarkEnd w:id="50"/>
+      <w:bookmarkEnd w:id="55"/>
     </w:p>
     <w:p>
       <w:pPr>
@@ -5040,7 +5118,7 @@
           <w:szCs w:val="32"/>
         </w:rPr>
       </w:pPr>
-      <w:bookmarkStart w:id="51" w:name="_Toc485926270"/>
+      <w:bookmarkStart w:id="56" w:name="_Toc486017425"/>
       <w:r>
         <w:rPr>
           <w:rFonts w:asciiTheme="minorHAnsi" w:hAnsiTheme="minorHAnsi" w:cstheme="minorHAnsi"/>
@@ -5057,7 +5135,7 @@
         </w:rPr>
         <w:t>Présentation de l'entreprise</w:t>
       </w:r>
-      <w:bookmarkEnd w:id="51"/>
+      <w:bookmarkEnd w:id="56"/>
       <w:r>
         <w:rPr>
           <w:rFonts w:asciiTheme="minorHAnsi" w:hAnsiTheme="minorHAnsi" w:cstheme="minorHAnsi"/>
@@ -5513,7 +5591,7 @@
           <w:u w:val="single"/>
         </w:rPr>
       </w:pPr>
-      <w:bookmarkStart w:id="52" w:name="_Toc485926271"/>
+      <w:bookmarkStart w:id="57" w:name="_Toc486017426"/>
       <w:r>
         <w:rPr>
           <w:rFonts w:asciiTheme="minorHAnsi" w:hAnsiTheme="minorHAnsi" w:cstheme="minorHAnsi"/>
@@ -5523,7 +5601,7 @@
         </w:rPr>
         <w:t>Référence des clients :</w:t>
       </w:r>
-      <w:bookmarkEnd w:id="52"/>
+      <w:bookmarkEnd w:id="57"/>
     </w:p>
     <w:p/>
     <w:p>
@@ -5535,7 +5613,7 @@
           <w:noProof/>
         </w:rPr>
         <w:drawing>
-          <wp:anchor distT="0" distB="0" distL="114300" distR="114300" simplePos="0" relativeHeight="251645952" behindDoc="0" locked="0" layoutInCell="1" allowOverlap="1">
+          <wp:anchor distT="0" distB="0" distL="114300" distR="114300" simplePos="0" relativeHeight="251637760" behindDoc="0" locked="0" layoutInCell="1" allowOverlap="1">
             <wp:simplePos x="0" y="0"/>
             <wp:positionH relativeFrom="column">
               <wp:posOffset>-1270</wp:posOffset>
@@ -5622,7 +5700,7 @@
           <w:szCs w:val="32"/>
         </w:rPr>
       </w:pPr>
-      <w:bookmarkStart w:id="53" w:name="_Toc485926272"/>
+      <w:bookmarkStart w:id="58" w:name="_Toc486017427"/>
       <w:r>
         <w:rPr>
           <w:rFonts w:asciiTheme="minorHAnsi" w:hAnsiTheme="minorHAnsi" w:cstheme="minorHAnsi"/>
@@ -5639,7 +5717,7 @@
         </w:rPr>
         <w:t>Net &amp; Business</w:t>
       </w:r>
-      <w:bookmarkEnd w:id="53"/>
+      <w:bookmarkEnd w:id="58"/>
     </w:p>
     <w:p>
       <w:pPr>
@@ -5829,7 +5907,7 @@
           <w:u w:val="single"/>
         </w:rPr>
       </w:pPr>
-      <w:bookmarkStart w:id="54" w:name="_Toc485926273"/>
+      <w:bookmarkStart w:id="59" w:name="_Toc486017428"/>
       <w:r>
         <w:rPr>
           <w:rFonts w:asciiTheme="minorHAnsi" w:eastAsia="Calibri" w:hAnsiTheme="minorHAnsi" w:cstheme="minorHAnsi"/>
@@ -5839,7 +5917,7 @@
         </w:rPr>
         <w:t>Organigramme :</w:t>
       </w:r>
-      <w:bookmarkEnd w:id="54"/>
+      <w:bookmarkEnd w:id="59"/>
     </w:p>
     <w:p>
       <w:pPr>
@@ -5853,7 +5931,7 @@
           <w:noProof/>
         </w:rPr>
         <w:drawing>
-          <wp:anchor distT="0" distB="0" distL="114300" distR="114300" simplePos="0" relativeHeight="251668480" behindDoc="0" locked="0" layoutInCell="1" allowOverlap="1">
+          <wp:anchor distT="0" distB="0" distL="114300" distR="114300" simplePos="0" relativeHeight="251676672" behindDoc="0" locked="0" layoutInCell="1" allowOverlap="1">
             <wp:simplePos x="0" y="0"/>
             <wp:positionH relativeFrom="column">
               <wp:posOffset>-843</wp:posOffset>
@@ -5923,7 +6001,7 @@
           <w:szCs w:val="32"/>
         </w:rPr>
       </w:pPr>
-      <w:bookmarkStart w:id="55" w:name="_Toc485926274"/>
+      <w:bookmarkStart w:id="60" w:name="_Toc486017429"/>
       <w:r>
         <w:rPr>
           <w:rFonts w:asciiTheme="minorHAnsi" w:hAnsiTheme="minorHAnsi" w:cstheme="minorHAnsi"/>
@@ -5933,7 +6011,7 @@
         <w:lastRenderedPageBreak/>
         <w:t>C– Les Outils disponibles (matériels, logiciels, etc…)</w:t>
       </w:r>
-      <w:bookmarkEnd w:id="55"/>
+      <w:bookmarkEnd w:id="60"/>
     </w:p>
     <w:p>
       <w:pPr>
@@ -6091,7 +6169,7 @@
           <w:szCs w:val="32"/>
         </w:rPr>
       </w:pPr>
-      <w:bookmarkStart w:id="56" w:name="_Toc485926275"/>
+      <w:bookmarkStart w:id="61" w:name="_Toc486017430"/>
       <w:r>
         <w:rPr>
           <w:rFonts w:asciiTheme="minorHAnsi" w:hAnsiTheme="minorHAnsi" w:cstheme="minorHAnsi"/>
@@ -6100,7 +6178,7 @@
         </w:rPr>
         <w:t>D– Travail demandé</w:t>
       </w:r>
-      <w:bookmarkEnd w:id="56"/>
+      <w:bookmarkEnd w:id="61"/>
     </w:p>
     <w:p>
       <w:pPr>
@@ -6240,7 +6318,7 @@
           <w:szCs w:val="32"/>
         </w:rPr>
       </w:pPr>
-      <w:bookmarkStart w:id="57" w:name="_Toc485926276"/>
+      <w:bookmarkStart w:id="62" w:name="_Toc486017431"/>
       <w:r>
         <w:rPr>
           <w:rFonts w:asciiTheme="minorHAnsi" w:hAnsiTheme="minorHAnsi" w:cstheme="minorHAnsi"/>
@@ -6249,7 +6327,7 @@
         </w:rPr>
         <w:t>II – Le travail effectué</w:t>
       </w:r>
-      <w:bookmarkEnd w:id="57"/>
+      <w:bookmarkEnd w:id="62"/>
       <w:r>
         <w:rPr>
           <w:rFonts w:asciiTheme="minorHAnsi" w:hAnsiTheme="minorHAnsi" w:cstheme="minorHAnsi"/>
@@ -6271,7 +6349,7 @@
           <w:szCs w:val="32"/>
         </w:rPr>
       </w:pPr>
-      <w:bookmarkStart w:id="58" w:name="_Toc485926277"/>
+      <w:bookmarkStart w:id="63" w:name="_Toc486017432"/>
       <w:r>
         <w:rPr>
           <w:rFonts w:asciiTheme="minorHAnsi" w:hAnsiTheme="minorHAnsi" w:cstheme="minorHAnsi"/>
@@ -6304,7 +6382,7 @@
         </w:rPr>
         <w:t xml:space="preserve"> Etat du projet à l’entrée en stage</w:t>
       </w:r>
-      <w:bookmarkEnd w:id="58"/>
+      <w:bookmarkEnd w:id="63"/>
       <w:r>
         <w:rPr>
           <w:rFonts w:asciiTheme="minorHAnsi" w:hAnsiTheme="minorHAnsi" w:cstheme="minorHAnsi"/>
@@ -6325,8 +6403,8 @@
           <w:szCs w:val="24"/>
         </w:rPr>
       </w:pPr>
-      <w:bookmarkStart w:id="59" w:name="_Hlk485793993"/>
-      <w:bookmarkStart w:id="60" w:name="_Toc485926278"/>
+      <w:bookmarkStart w:id="64" w:name="_Hlk485793993"/>
+      <w:bookmarkStart w:id="65" w:name="_Toc486017433"/>
       <w:r>
         <w:rPr>
           <w:rFonts w:asciiTheme="minorHAnsi" w:eastAsia="Calibri" w:hAnsiTheme="minorHAnsi" w:cstheme="minorHAnsi"/>
@@ -6365,9 +6443,9 @@
         </w:rPr>
         <w:t> :</w:t>
       </w:r>
-      <w:bookmarkStart w:id="61" w:name="_Hlk485794040"/>
-      <w:bookmarkEnd w:id="59"/>
-      <w:bookmarkEnd w:id="60"/>
+      <w:bookmarkStart w:id="66" w:name="_Hlk485794040"/>
+      <w:bookmarkEnd w:id="64"/>
+      <w:bookmarkEnd w:id="65"/>
       <w:r>
         <w:rPr>
           <w:rFonts w:asciiTheme="minorHAnsi" w:hAnsiTheme="minorHAnsi" w:cstheme="minorHAnsi"/>
@@ -6389,12 +6467,13 @@
           <w:szCs w:val="24"/>
         </w:rPr>
       </w:pPr>
+      <w:bookmarkStart w:id="67" w:name="_Toc486017434"/>
       <w:r>
         <w:rPr>
           <w:noProof/>
         </w:rPr>
         <w:drawing>
-          <wp:anchor distT="0" distB="0" distL="114300" distR="114300" simplePos="0" relativeHeight="251660288" behindDoc="0" locked="0" layoutInCell="1" allowOverlap="1">
+          <wp:anchor distT="0" distB="0" distL="114300" distR="114300" simplePos="0" relativeHeight="251661312" behindDoc="0" locked="0" layoutInCell="1" allowOverlap="1">
             <wp:simplePos x="0" y="0"/>
             <wp:positionH relativeFrom="column">
               <wp:posOffset>-1348740</wp:posOffset>
@@ -6457,6 +6536,7 @@
           </wp:anchor>
         </w:drawing>
       </w:r>
+      <w:bookmarkEnd w:id="67"/>
       <w:r>
         <w:br w:type="page"/>
       </w:r>
@@ -6472,7 +6552,7 @@
           <w:u w:val="single"/>
         </w:rPr>
       </w:pPr>
-      <w:bookmarkStart w:id="62" w:name="_Toc485926279"/>
+      <w:bookmarkStart w:id="68" w:name="_Toc486017435"/>
       <w:r>
         <w:rPr>
           <w:rFonts w:asciiTheme="minorHAnsi" w:eastAsia="Calibri" w:hAnsiTheme="minorHAnsi" w:cstheme="minorHAnsi"/>
@@ -6492,8 +6572,8 @@
         </w:rPr>
         <w:t> :</w:t>
       </w:r>
-      <w:bookmarkEnd w:id="61"/>
-      <w:bookmarkEnd w:id="62"/>
+      <w:bookmarkEnd w:id="66"/>
+      <w:bookmarkEnd w:id="68"/>
     </w:p>
     <w:p>
       <w:pPr>
@@ -6511,7 +6591,7 @@
           <w:szCs w:val="24"/>
         </w:rPr>
         <w:drawing>
-          <wp:anchor distT="0" distB="0" distL="114300" distR="114300" simplePos="0" relativeHeight="251650048" behindDoc="0" locked="0" layoutInCell="1" allowOverlap="1">
+          <wp:anchor distT="0" distB="0" distL="114300" distR="114300" simplePos="0" relativeHeight="251641856" behindDoc="0" locked="0" layoutInCell="1" allowOverlap="1">
             <wp:simplePos x="0" y="0"/>
             <wp:positionH relativeFrom="column">
               <wp:posOffset>-2034540</wp:posOffset>
@@ -6586,8 +6666,8 @@
           <w:u w:val="single"/>
         </w:rPr>
       </w:pPr>
-      <w:bookmarkStart w:id="63" w:name="_Toc485926280"/>
-      <w:bookmarkStart w:id="64" w:name="_Hlk485794094"/>
+      <w:bookmarkStart w:id="69" w:name="_Hlk485794094"/>
+      <w:bookmarkStart w:id="70" w:name="_Toc486017436"/>
       <w:r>
         <w:rPr>
           <w:rFonts w:asciiTheme="minorHAnsi" w:eastAsia="Calibri" w:hAnsiTheme="minorHAnsi" w:cstheme="minorHAnsi"/>
@@ -6607,9 +6687,9 @@
         </w:rPr>
         <w:t> :</w:t>
       </w:r>
-      <w:bookmarkEnd w:id="63"/>
-    </w:p>
-    <w:bookmarkEnd w:id="64"/>
+      <w:bookmarkEnd w:id="70"/>
+    </w:p>
+    <w:bookmarkEnd w:id="69"/>
     <w:p>
       <w:pPr>
         <w:rPr>
@@ -6626,7 +6706,7 @@
           <w:szCs w:val="24"/>
         </w:rPr>
         <w:drawing>
-          <wp:anchor distT="0" distB="0" distL="114300" distR="114300" simplePos="0" relativeHeight="251646976" behindDoc="0" locked="0" layoutInCell="1" allowOverlap="1">
+          <wp:anchor distT="0" distB="0" distL="114300" distR="114300" simplePos="0" relativeHeight="251638784" behindDoc="0" locked="0" layoutInCell="1" allowOverlap="1">
             <wp:simplePos x="0" y="0"/>
             <wp:positionH relativeFrom="column">
               <wp:posOffset>-2083435</wp:posOffset>
@@ -6721,7 +6801,7 @@
           <w:szCs w:val="32"/>
         </w:rPr>
       </w:pPr>
-      <w:bookmarkStart w:id="65" w:name="_Toc485926281"/>
+      <w:bookmarkStart w:id="71" w:name="_Toc486017437"/>
       <w:r>
         <w:rPr>
           <w:rFonts w:asciiTheme="minorHAnsi" w:hAnsiTheme="minorHAnsi" w:cstheme="minorHAnsi"/>
@@ -6754,7 +6834,7 @@
         </w:rPr>
         <w:t>Analyse : spécifications à respecter, cahier des charges</w:t>
       </w:r>
-      <w:bookmarkEnd w:id="65"/>
+      <w:bookmarkEnd w:id="71"/>
     </w:p>
     <w:p>
       <w:pPr>
@@ -6910,7 +6990,7 @@
           <w:szCs w:val="32"/>
         </w:rPr>
       </w:pPr>
-      <w:bookmarkStart w:id="66" w:name="_Toc485926282"/>
+      <w:bookmarkStart w:id="72" w:name="_Toc486017438"/>
       <w:r>
         <w:rPr>
           <w:rFonts w:asciiTheme="minorHAnsi" w:hAnsiTheme="minorHAnsi" w:cstheme="minorHAnsi"/>
@@ -6943,7 +7023,7 @@
         </w:rPr>
         <w:t>Solution proposée et réalisée</w:t>
       </w:r>
-      <w:bookmarkEnd w:id="66"/>
+      <w:bookmarkEnd w:id="72"/>
     </w:p>
     <w:p>
       <w:pPr>
@@ -7217,7 +7297,7 @@
           <w:szCs w:val="32"/>
         </w:rPr>
       </w:pPr>
-      <w:bookmarkStart w:id="67" w:name="_Toc485926283"/>
+      <w:bookmarkStart w:id="73" w:name="_Toc486017439"/>
       <w:r>
         <w:rPr>
           <w:rFonts w:asciiTheme="minorHAnsi" w:hAnsiTheme="minorHAnsi" w:cstheme="minorHAnsi"/>
@@ -7242,7 +7322,7 @@
         </w:rPr>
         <w:t>Bilan</w:t>
       </w:r>
-      <w:bookmarkEnd w:id="67"/>
+      <w:bookmarkEnd w:id="73"/>
     </w:p>
     <w:p>
       <w:pPr>
@@ -7255,7 +7335,7 @@
           <w:szCs w:val="32"/>
         </w:rPr>
       </w:pPr>
-      <w:bookmarkStart w:id="68" w:name="_Toc485926284"/>
+      <w:bookmarkStart w:id="74" w:name="_Toc486017440"/>
       <w:r>
         <w:rPr>
           <w:rFonts w:asciiTheme="minorHAnsi" w:hAnsiTheme="minorHAnsi" w:cstheme="minorHAnsi"/>
@@ -7273,7 +7353,7 @@
         </w:rPr>
         <w:t>Performances de la solution réalisée</w:t>
       </w:r>
-      <w:bookmarkEnd w:id="68"/>
+      <w:bookmarkEnd w:id="74"/>
       <w:r>
         <w:rPr>
           <w:rFonts w:asciiTheme="minorHAnsi" w:hAnsiTheme="minorHAnsi" w:cstheme="minorHAnsi"/>
@@ -7333,7 +7413,7 @@
           <w:szCs w:val="32"/>
         </w:rPr>
       </w:pPr>
-      <w:bookmarkStart w:id="69" w:name="_Toc485926285"/>
+      <w:bookmarkStart w:id="75" w:name="_Toc486017441"/>
       <w:r>
         <w:rPr>
           <w:rFonts w:asciiTheme="minorHAnsi" w:hAnsiTheme="minorHAnsi" w:cstheme="minorHAnsi"/>
@@ -7342,7 +7422,7 @@
         </w:rPr>
         <w:t>B – Défauts et inconvénients / améliorations à apporter</w:t>
       </w:r>
-      <w:bookmarkEnd w:id="69"/>
+      <w:bookmarkEnd w:id="75"/>
     </w:p>
     <w:p>
       <w:pPr>
@@ -7400,7 +7480,7 @@
           <w:szCs w:val="32"/>
         </w:rPr>
       </w:pPr>
-      <w:bookmarkStart w:id="70" w:name="_Toc485926286"/>
+      <w:bookmarkStart w:id="76" w:name="_Toc486017442"/>
       <w:r>
         <w:rPr>
           <w:rFonts w:asciiTheme="minorHAnsi" w:hAnsiTheme="minorHAnsi" w:cstheme="minorHAnsi"/>
@@ -7409,7 +7489,7 @@
         </w:rPr>
         <w:t>C – Extensions éventuelles</w:t>
       </w:r>
-      <w:bookmarkEnd w:id="70"/>
+      <w:bookmarkEnd w:id="76"/>
       <w:r>
         <w:rPr>
           <w:rFonts w:asciiTheme="minorHAnsi" w:hAnsiTheme="minorHAnsi" w:cstheme="minorHAnsi"/>
@@ -7446,7 +7526,7 @@
           <w:szCs w:val="32"/>
         </w:rPr>
       </w:pPr>
-      <w:bookmarkStart w:id="71" w:name="_Toc485926287"/>
+      <w:bookmarkStart w:id="77" w:name="_Toc486017443"/>
       <w:r>
         <w:rPr>
           <w:rFonts w:asciiTheme="minorHAnsi" w:hAnsiTheme="minorHAnsi" w:cstheme="minorHAnsi"/>
@@ -7455,7 +7535,7 @@
         </w:rPr>
         <w:t>IV – Conclusion</w:t>
       </w:r>
-      <w:bookmarkEnd w:id="71"/>
+      <w:bookmarkEnd w:id="77"/>
       <w:r>
         <w:rPr>
           <w:rFonts w:asciiTheme="minorHAnsi" w:hAnsiTheme="minorHAnsi" w:cstheme="minorHAnsi"/>
@@ -7477,7 +7557,7 @@
           <w:szCs w:val="32"/>
         </w:rPr>
       </w:pPr>
-      <w:bookmarkStart w:id="72" w:name="_Toc485926288"/>
+      <w:bookmarkStart w:id="78" w:name="_Toc486017444"/>
       <w:r>
         <w:rPr>
           <w:rFonts w:asciiTheme="minorHAnsi" w:hAnsiTheme="minorHAnsi" w:cstheme="minorHAnsi"/>
@@ -7486,7 +7566,7 @@
         </w:rPr>
         <w:t>A – Mes acquis personnels au cours du stage</w:t>
       </w:r>
-      <w:bookmarkEnd w:id="72"/>
+      <w:bookmarkEnd w:id="78"/>
     </w:p>
     <w:p>
       <w:pPr>
@@ -7611,7 +7691,7 @@
           <w:szCs w:val="32"/>
         </w:rPr>
       </w:pPr>
-      <w:bookmarkStart w:id="73" w:name="_Toc485926289"/>
+      <w:bookmarkStart w:id="79" w:name="_Toc486017445"/>
       <w:r>
         <w:rPr>
           <w:rFonts w:asciiTheme="minorHAnsi" w:hAnsiTheme="minorHAnsi" w:cstheme="minorHAnsi"/>
@@ -7620,7 +7700,7 @@
         </w:rPr>
         <w:t>B – Mon analyse</w:t>
       </w:r>
-      <w:bookmarkEnd w:id="73"/>
+      <w:bookmarkEnd w:id="79"/>
     </w:p>
     <w:p>
       <w:pPr>
@@ -7924,7 +8004,7 @@
           <w:szCs w:val="32"/>
         </w:rPr>
       </w:pPr>
-      <w:bookmarkStart w:id="74" w:name="_Toc485926290"/>
+      <w:bookmarkStart w:id="80" w:name="_Toc486017446"/>
       <w:r>
         <w:rPr>
           <w:rFonts w:asciiTheme="minorHAnsi" w:hAnsiTheme="minorHAnsi" w:cstheme="minorHAnsi"/>
@@ -7933,7 +8013,7 @@
         </w:rPr>
         <w:t>C – Et après ?</w:t>
       </w:r>
-      <w:bookmarkEnd w:id="74"/>
+      <w:bookmarkEnd w:id="80"/>
     </w:p>
     <w:p>
       <w:pPr>
@@ -7998,7 +8078,7 @@
           <w:szCs w:val="32"/>
         </w:rPr>
       </w:pPr>
-      <w:bookmarkStart w:id="75" w:name="_Toc485926291"/>
+      <w:bookmarkStart w:id="81" w:name="_Toc486017447"/>
       <w:r>
         <w:rPr>
           <w:rFonts w:asciiTheme="minorHAnsi" w:hAnsiTheme="minorHAnsi" w:cstheme="minorHAnsi"/>
@@ -8007,7 +8087,7 @@
         </w:rPr>
         <w:t>V – Annexes</w:t>
       </w:r>
-      <w:bookmarkEnd w:id="75"/>
+      <w:bookmarkEnd w:id="81"/>
     </w:p>
     <w:p>
       <w:pPr>
@@ -8020,7 +8100,7 @@
           <w:szCs w:val="24"/>
         </w:rPr>
       </w:pPr>
-      <w:bookmarkStart w:id="76" w:name="_Toc485926292"/>
+      <w:bookmarkStart w:id="82" w:name="_Toc486017448"/>
       <w:r>
         <w:rPr>
           <w:rFonts w:asciiTheme="minorHAnsi" w:eastAsia="Calibri" w:hAnsiTheme="minorHAnsi" w:cstheme="minorHAnsi"/>
@@ -8030,7 +8110,7 @@
         </w:rPr>
         <w:t>Annexe 1 :</w:t>
       </w:r>
-      <w:bookmarkEnd w:id="76"/>
+      <w:bookmarkEnd w:id="82"/>
       <w:r>
         <w:rPr>
           <w:rFonts w:asciiTheme="minorHAnsi" w:hAnsiTheme="minorHAnsi" w:cstheme="minorHAnsi"/>
@@ -8049,7 +8129,6 @@
           <w:szCs w:val="24"/>
         </w:rPr>
       </w:pPr>
-      <w:bookmarkStart w:id="77" w:name="_GoBack"/>
       <w:r>
         <w:rPr>
           <w:rFonts w:asciiTheme="minorHAnsi" w:hAnsiTheme="minorHAnsi" w:cstheme="minorHAnsi"/>
@@ -8099,7 +8178,6 @@
           </wp:inline>
         </w:drawing>
       </w:r>
-      <w:bookmarkEnd w:id="77"/>
     </w:p>
     <w:p>
       <w:pPr>
@@ -8112,7 +8190,7 @@
           <w:u w:val="single"/>
         </w:rPr>
       </w:pPr>
-      <w:bookmarkStart w:id="78" w:name="_Toc485926293"/>
+      <w:bookmarkStart w:id="83" w:name="_Toc486017449"/>
       <w:r>
         <w:rPr>
           <w:rFonts w:asciiTheme="minorHAnsi" w:eastAsia="Calibri" w:hAnsiTheme="minorHAnsi" w:cstheme="minorHAnsi"/>
@@ -8123,7 +8201,7 @@
         <w:lastRenderedPageBreak/>
         <w:t>Annexe 2 :</w:t>
       </w:r>
-      <w:bookmarkEnd w:id="78"/>
+      <w:bookmarkEnd w:id="83"/>
     </w:p>
     <w:p>
       <w:pPr>
@@ -8137,7 +8215,7 @@
           <w:noProof/>
         </w:rPr>
         <w:drawing>
-          <wp:anchor distT="0" distB="0" distL="114300" distR="114300" simplePos="0" relativeHeight="251669504" behindDoc="0" locked="0" layoutInCell="1" allowOverlap="1">
+          <wp:anchor distT="0" distB="0" distL="114300" distR="114300" simplePos="0" relativeHeight="251677696" behindDoc="0" locked="0" layoutInCell="1" allowOverlap="1">
             <wp:simplePos x="0" y="0"/>
             <wp:positionH relativeFrom="column">
               <wp:posOffset>-1821815</wp:posOffset>
@@ -8212,7 +8290,7 @@
           <w:u w:val="single"/>
         </w:rPr>
       </w:pPr>
-      <w:bookmarkStart w:id="79" w:name="_Toc485926294"/>
+      <w:bookmarkStart w:id="84" w:name="_Toc486017450"/>
       <w:r>
         <w:rPr>
           <w:rFonts w:asciiTheme="minorHAnsi" w:hAnsiTheme="minorHAnsi" w:cstheme="minorHAnsi"/>
@@ -8222,7 +8300,7 @@
         </w:rPr>
         <w:lastRenderedPageBreak/>
         <w:drawing>
-          <wp:anchor distT="0" distB="0" distL="114300" distR="114300" simplePos="0" relativeHeight="251661312" behindDoc="0" locked="0" layoutInCell="1" allowOverlap="1">
+          <wp:anchor distT="0" distB="0" distL="114300" distR="114300" simplePos="0" relativeHeight="251663360" behindDoc="0" locked="0" layoutInCell="1" allowOverlap="1">
             <wp:simplePos x="0" y="0"/>
             <wp:positionH relativeFrom="column">
               <wp:posOffset>-1755775</wp:posOffset>
@@ -8294,7 +8372,7 @@
         </w:rPr>
         <w:t>Annexe 3 :</w:t>
       </w:r>
-      <w:bookmarkEnd w:id="79"/>
+      <w:bookmarkEnd w:id="84"/>
     </w:p>
     <w:p>
       <w:pPr>
@@ -8307,7 +8385,7 @@
           <w:u w:val="single"/>
         </w:rPr>
       </w:pPr>
-      <w:bookmarkStart w:id="80" w:name="_Toc485926295"/>
+      <w:bookmarkStart w:id="85" w:name="_Toc486017451"/>
       <w:r>
         <w:rPr>
           <w:rFonts w:asciiTheme="minorHAnsi" w:eastAsia="Calibri" w:hAnsiTheme="minorHAnsi" w:cstheme="minorHAnsi"/>
@@ -8318,7 +8396,7 @@
         <w:lastRenderedPageBreak/>
         <w:t>Annexe 4 :</w:t>
       </w:r>
-      <w:bookmarkEnd w:id="80"/>
+      <w:bookmarkEnd w:id="85"/>
     </w:p>
     <w:p>
       <w:pPr>
@@ -8367,7 +8445,7 @@
           <w:szCs w:val="24"/>
         </w:rPr>
         <w:drawing>
-          <wp:anchor distT="0" distB="0" distL="114300" distR="114300" simplePos="0" relativeHeight="251659264" behindDoc="0" locked="0" layoutInCell="1" allowOverlap="1">
+          <wp:anchor distT="0" distB="0" distL="114300" distR="114300" simplePos="0" relativeHeight="251653120" behindDoc="0" locked="0" layoutInCell="1" allowOverlap="1">
             <wp:simplePos x="0" y="0"/>
             <wp:positionH relativeFrom="column">
               <wp:posOffset>-1594485</wp:posOffset>
@@ -8642,7 +8720,7 @@
           <w:u w:val="single"/>
         </w:rPr>
       </w:pPr>
-      <w:bookmarkStart w:id="81" w:name="_Toc485926296"/>
+      <w:bookmarkStart w:id="86" w:name="_Toc486017452"/>
       <w:r>
         <w:rPr>
           <w:rFonts w:asciiTheme="minorHAnsi" w:eastAsia="Calibri" w:hAnsiTheme="minorHAnsi" w:cstheme="minorHAnsi"/>
@@ -8653,7 +8731,7 @@
         <w:lastRenderedPageBreak/>
         <w:t>Annexe 5 :</w:t>
       </w:r>
-      <w:bookmarkEnd w:id="81"/>
+      <w:bookmarkEnd w:id="86"/>
     </w:p>
     <w:p>
       <w:pPr>
@@ -8742,7 +8820,7 @@
           <w:szCs w:val="24"/>
         </w:rPr>
         <w:drawing>
-          <wp:anchor distT="0" distB="0" distL="114300" distR="114300" simplePos="0" relativeHeight="251661312" behindDoc="0" locked="0" layoutInCell="1" allowOverlap="1">
+          <wp:anchor distT="0" distB="0" distL="114300" distR="114300" simplePos="0" relativeHeight="251665408" behindDoc="0" locked="0" layoutInCell="1" allowOverlap="1">
             <wp:simplePos x="0" y="0"/>
             <wp:positionH relativeFrom="column">
               <wp:posOffset>-936625</wp:posOffset>
@@ -8977,7 +9055,7 @@
           <w:u w:val="single"/>
         </w:rPr>
       </w:pPr>
-      <w:bookmarkStart w:id="82" w:name="_Toc485926297"/>
+      <w:bookmarkStart w:id="87" w:name="_Toc486017453"/>
       <w:r>
         <w:rPr>
           <w:rFonts w:asciiTheme="minorHAnsi" w:eastAsia="Calibri" w:hAnsiTheme="minorHAnsi" w:cstheme="minorHAnsi"/>
@@ -8996,7 +9074,7 @@
           <w:szCs w:val="24"/>
         </w:rPr>
         <w:drawing>
-          <wp:anchor distT="0" distB="0" distL="114300" distR="114300" simplePos="0" relativeHeight="251664384" behindDoc="0" locked="0" layoutInCell="1" allowOverlap="1">
+          <wp:anchor distT="0" distB="0" distL="114300" distR="114300" simplePos="0" relativeHeight="251669504" behindDoc="0" locked="0" layoutInCell="1" allowOverlap="1">
             <wp:simplePos x="0" y="0"/>
             <wp:positionH relativeFrom="column">
               <wp:posOffset>-1776730</wp:posOffset>
@@ -9053,7 +9131,7 @@
           </wp:anchor>
         </w:drawing>
       </w:r>
-      <w:bookmarkEnd w:id="82"/>
+      <w:bookmarkEnd w:id="87"/>
     </w:p>
     <w:p>
       <w:pPr>
@@ -9066,7 +9144,7 @@
           <w:u w:val="single"/>
         </w:rPr>
       </w:pPr>
-      <w:bookmarkStart w:id="83" w:name="_Toc485926298"/>
+      <w:bookmarkStart w:id="88" w:name="_Toc486017454"/>
       <w:r>
         <w:rPr>
           <w:rFonts w:asciiTheme="minorHAnsi" w:eastAsia="Calibri" w:hAnsiTheme="minorHAnsi" w:cstheme="minorHAnsi"/>
@@ -9077,7 +9155,7 @@
         <w:lastRenderedPageBreak/>
         <w:t>Annexe 7 :</w:t>
       </w:r>
-      <w:bookmarkEnd w:id="83"/>
+      <w:bookmarkEnd w:id="88"/>
     </w:p>
     <w:p>
       <w:pPr>
@@ -9186,7 +9264,7 @@
           <w:szCs w:val="24"/>
         </w:rPr>
         <w:drawing>
-          <wp:anchor distT="0" distB="0" distL="114300" distR="114300" simplePos="0" relativeHeight="251665408" behindDoc="0" locked="0" layoutInCell="1" allowOverlap="1">
+          <wp:anchor distT="0" distB="0" distL="114300" distR="114300" simplePos="0" relativeHeight="251672576" behindDoc="0" locked="0" layoutInCell="1" allowOverlap="1">
             <wp:simplePos x="0" y="0"/>
             <wp:positionH relativeFrom="column">
               <wp:posOffset>-1252220</wp:posOffset>
@@ -9409,7 +9487,7 @@
           <w:u w:val="single"/>
         </w:rPr>
       </w:pPr>
-      <w:bookmarkStart w:id="84" w:name="_Toc485926299"/>
+      <w:bookmarkStart w:id="89" w:name="_Toc486017455"/>
       <w:r>
         <w:rPr>
           <w:rFonts w:asciiTheme="minorHAnsi" w:eastAsia="Calibri" w:hAnsiTheme="minorHAnsi" w:cstheme="minorHAnsi"/>
@@ -9420,7 +9498,7 @@
         <w:lastRenderedPageBreak/>
         <w:t>Annexe 8 :</w:t>
       </w:r>
-      <w:bookmarkEnd w:id="84"/>
+      <w:bookmarkEnd w:id="89"/>
     </w:p>
     <w:p>
       <w:pPr>
@@ -9439,7 +9517,7 @@
           <w:szCs w:val="24"/>
         </w:rPr>
         <w:drawing>
-          <wp:anchor distT="0" distB="0" distL="114300" distR="114300" simplePos="0" relativeHeight="251650048" behindDoc="0" locked="0" layoutInCell="1" allowOverlap="1">
+          <wp:anchor distT="0" distB="0" distL="114300" distR="114300" simplePos="0" relativeHeight="251643904" behindDoc="0" locked="0" layoutInCell="1" allowOverlap="1">
             <wp:simplePos x="0" y="0"/>
             <wp:positionH relativeFrom="column">
               <wp:posOffset>-1447165</wp:posOffset>
@@ -9508,7 +9586,7 @@
           <w:u w:val="single"/>
         </w:rPr>
       </w:pPr>
-      <w:bookmarkStart w:id="85" w:name="_Toc485926300"/>
+      <w:bookmarkStart w:id="90" w:name="_Toc486017456"/>
       <w:r>
         <w:rPr>
           <w:rFonts w:asciiTheme="minorHAnsi" w:eastAsia="Calibri" w:hAnsiTheme="minorHAnsi" w:cstheme="minorHAnsi"/>
@@ -9519,7 +9597,7 @@
         <w:lastRenderedPageBreak/>
         <w:t>Annexe 9 :</w:t>
       </w:r>
-      <w:bookmarkEnd w:id="85"/>
+      <w:bookmarkEnd w:id="90"/>
     </w:p>
     <w:p>
       <w:pPr>
@@ -9538,7 +9616,7 @@
           <w:szCs w:val="24"/>
         </w:rPr>
         <w:drawing>
-          <wp:anchor distT="0" distB="0" distL="114300" distR="114300" simplePos="0" relativeHeight="251651072" behindDoc="0" locked="0" layoutInCell="1" allowOverlap="1">
+          <wp:anchor distT="0" distB="0" distL="114300" distR="114300" simplePos="0" relativeHeight="251645952" behindDoc="0" locked="0" layoutInCell="1" allowOverlap="1">
             <wp:simplePos x="0" y="0"/>
             <wp:positionH relativeFrom="column">
               <wp:posOffset>-525291</wp:posOffset>
@@ -9607,7 +9685,7 @@
           <w:u w:val="single"/>
         </w:rPr>
       </w:pPr>
-      <w:bookmarkStart w:id="86" w:name="_Toc485926301"/>
+      <w:bookmarkStart w:id="91" w:name="_Toc486017457"/>
       <w:r>
         <w:rPr>
           <w:rFonts w:asciiTheme="minorHAnsi" w:eastAsia="Calibri" w:hAnsiTheme="minorHAnsi" w:cstheme="minorHAnsi"/>
@@ -9618,7 +9696,7 @@
         <w:lastRenderedPageBreak/>
         <w:t>Annexe 10 :</w:t>
       </w:r>
-      <w:bookmarkEnd w:id="86"/>
+      <w:bookmarkEnd w:id="91"/>
     </w:p>
     <w:p>
       <w:pPr>
@@ -9637,7 +9715,7 @@
           <w:szCs w:val="24"/>
         </w:rPr>
         <w:drawing>
-          <wp:anchor distT="0" distB="0" distL="114300" distR="114300" simplePos="0" relativeHeight="251652096" behindDoc="0" locked="0" layoutInCell="1" allowOverlap="1">
+          <wp:anchor distT="0" distB="0" distL="114300" distR="114300" simplePos="0" relativeHeight="251648000" behindDoc="0" locked="0" layoutInCell="1" allowOverlap="1">
             <wp:simplePos x="0" y="0"/>
             <wp:positionH relativeFrom="column">
               <wp:posOffset>-1379855</wp:posOffset>
@@ -9706,7 +9784,7 @@
           <w:u w:val="single"/>
         </w:rPr>
       </w:pPr>
-      <w:bookmarkStart w:id="87" w:name="_Toc485926302"/>
+      <w:bookmarkStart w:id="92" w:name="_Toc486017458"/>
       <w:r>
         <w:rPr>
           <w:rFonts w:asciiTheme="minorHAnsi" w:eastAsia="Calibri" w:hAnsiTheme="minorHAnsi" w:cstheme="minorHAnsi"/>
@@ -9717,7 +9795,7 @@
         <w:lastRenderedPageBreak/>
         <w:t>Annexe 11 :</w:t>
       </w:r>
-      <w:bookmarkEnd w:id="87"/>
+      <w:bookmarkEnd w:id="92"/>
     </w:p>
     <w:p>
       <w:pPr>
@@ -9736,7 +9814,7 @@
           <w:szCs w:val="24"/>
         </w:rPr>
         <w:drawing>
-          <wp:anchor distT="0" distB="0" distL="114300" distR="114300" simplePos="0" relativeHeight="251653120" behindDoc="0" locked="0" layoutInCell="1" allowOverlap="1">
+          <wp:anchor distT="0" distB="0" distL="114300" distR="114300" simplePos="0" relativeHeight="251649024" behindDoc="0" locked="0" layoutInCell="1" allowOverlap="1">
             <wp:simplePos x="0" y="0"/>
             <wp:positionH relativeFrom="column">
               <wp:posOffset>-1717040</wp:posOffset>
@@ -9805,7 +9883,7 @@
           <w:u w:val="single"/>
         </w:rPr>
       </w:pPr>
-      <w:bookmarkStart w:id="88" w:name="_Toc485926303"/>
+      <w:bookmarkStart w:id="93" w:name="_Toc486017459"/>
       <w:r>
         <w:rPr>
           <w:rFonts w:asciiTheme="minorHAnsi" w:eastAsia="Calibri" w:hAnsiTheme="minorHAnsi" w:cstheme="minorHAnsi"/>
@@ -9816,7 +9894,7 @@
         <w:lastRenderedPageBreak/>
         <w:t>Annexe 12 :</w:t>
       </w:r>
-      <w:bookmarkEnd w:id="88"/>
+      <w:bookmarkEnd w:id="93"/>
     </w:p>
     <w:p>
       <w:pPr>
@@ -9835,7 +9913,7 @@
           <w:szCs w:val="24"/>
         </w:rPr>
         <w:drawing>
-          <wp:anchor distT="0" distB="0" distL="114300" distR="114300" simplePos="0" relativeHeight="251654144" behindDoc="0" locked="0" layoutInCell="1" allowOverlap="1">
+          <wp:anchor distT="0" distB="0" distL="114300" distR="114300" simplePos="0" relativeHeight="251650048" behindDoc="0" locked="0" layoutInCell="1" allowOverlap="1">
             <wp:simplePos x="0" y="0"/>
             <wp:positionH relativeFrom="column">
               <wp:posOffset>-1529080</wp:posOffset>
@@ -9931,7 +10009,7 @@
           <w:u w:val="single"/>
         </w:rPr>
       </w:pPr>
-      <w:bookmarkStart w:id="89" w:name="_Toc485926304"/>
+      <w:bookmarkStart w:id="94" w:name="_Toc486017460"/>
       <w:r>
         <w:rPr>
           <w:rFonts w:asciiTheme="minorHAnsi" w:eastAsia="Calibri" w:hAnsiTheme="minorHAnsi" w:cstheme="minorHAnsi"/>
@@ -9950,7 +10028,7 @@
         </w:rPr>
         <w:t xml:space="preserve"> :</w:t>
       </w:r>
-      <w:bookmarkEnd w:id="89"/>
+      <w:bookmarkEnd w:id="94"/>
     </w:p>
     <w:p>
       <w:pPr>
@@ -9966,7 +10044,7 @@
           <w:noProof/>
         </w:rPr>
         <w:drawing>
-          <wp:anchor distT="0" distB="0" distL="114300" distR="114300" simplePos="0" relativeHeight="251666432" behindDoc="0" locked="0" layoutInCell="1" allowOverlap="1">
+          <wp:anchor distT="0" distB="0" distL="114300" distR="114300" simplePos="0" relativeHeight="251674624" behindDoc="0" locked="0" layoutInCell="1" allowOverlap="1">
             <wp:simplePos x="0" y="0"/>
             <wp:positionH relativeFrom="column">
               <wp:posOffset>-756139</wp:posOffset>
@@ -10043,7 +10121,7 @@
           <w:u w:val="single"/>
         </w:rPr>
       </w:pPr>
-      <w:bookmarkStart w:id="90" w:name="_Toc485926305"/>
+      <w:bookmarkStart w:id="95" w:name="_Toc486017461"/>
       <w:r>
         <w:rPr>
           <w:rFonts w:asciiTheme="minorHAnsi" w:eastAsia="Calibri" w:hAnsiTheme="minorHAnsi" w:cstheme="minorHAnsi"/>
@@ -10063,7 +10141,7 @@
         </w:rPr>
         <w:t xml:space="preserve"> :</w:t>
       </w:r>
-      <w:bookmarkEnd w:id="90"/>
+      <w:bookmarkEnd w:id="95"/>
     </w:p>
     <w:p>
       <w:pPr>
@@ -10084,7 +10162,7 @@
           <w:noProof/>
         </w:rPr>
         <w:drawing>
-          <wp:anchor distT="0" distB="0" distL="114300" distR="114300" simplePos="0" relativeHeight="251655168" behindDoc="0" locked="0" layoutInCell="1" allowOverlap="1">
+          <wp:anchor distT="0" distB="0" distL="114300" distR="114300" simplePos="0" relativeHeight="251651072" behindDoc="0" locked="0" layoutInCell="1" allowOverlap="1">
             <wp:simplePos x="0" y="0"/>
             <wp:positionH relativeFrom="column">
               <wp:posOffset>-1275080</wp:posOffset>
@@ -10153,7 +10231,7 @@
           <w:u w:val="single"/>
         </w:rPr>
       </w:pPr>
-      <w:bookmarkStart w:id="91" w:name="_Toc485926306"/>
+      <w:bookmarkStart w:id="96" w:name="_Toc486017462"/>
       <w:r>
         <w:rPr>
           <w:rFonts w:asciiTheme="minorHAnsi" w:eastAsia="Calibri" w:hAnsiTheme="minorHAnsi" w:cstheme="minorHAnsi"/>
@@ -10173,7 +10251,7 @@
         </w:rPr>
         <w:t xml:space="preserve"> :</w:t>
       </w:r>
-      <w:bookmarkEnd w:id="91"/>
+      <w:bookmarkEnd w:id="96"/>
     </w:p>
     <w:p>
       <w:pPr>
@@ -10187,7 +10265,7 @@
           <w:noProof/>
         </w:rPr>
         <w:drawing>
-          <wp:anchor distT="0" distB="0" distL="114300" distR="114300" simplePos="0" relativeHeight="251657216" behindDoc="0" locked="0" layoutInCell="1" allowOverlap="1">
+          <wp:anchor distT="0" distB="0" distL="114300" distR="114300" simplePos="0" relativeHeight="251652096" behindDoc="0" locked="0" layoutInCell="1" allowOverlap="1">
             <wp:simplePos x="0" y="0"/>
             <wp:positionH relativeFrom="column">
               <wp:posOffset>-1431925</wp:posOffset>
@@ -10256,7 +10334,7 @@
           <w:u w:val="single"/>
         </w:rPr>
       </w:pPr>
-      <w:bookmarkStart w:id="92" w:name="_Toc485926307"/>
+      <w:bookmarkStart w:id="97" w:name="_Toc486017463"/>
       <w:r>
         <w:rPr>
           <w:rFonts w:asciiTheme="minorHAnsi" w:eastAsia="Calibri" w:hAnsiTheme="minorHAnsi" w:cstheme="minorHAnsi"/>
@@ -10276,7 +10354,7 @@
         </w:rPr>
         <w:t xml:space="preserve"> :</w:t>
       </w:r>
-      <w:bookmarkEnd w:id="92"/>
+      <w:bookmarkEnd w:id="97"/>
     </w:p>
     <w:p>
       <w:pPr>
@@ -10297,7 +10375,7 @@
           <w:u w:val="single"/>
         </w:rPr>
         <w:drawing>
-          <wp:anchor distT="0" distB="0" distL="114300" distR="114300" simplePos="0" relativeHeight="251667456" behindDoc="0" locked="0" layoutInCell="1" allowOverlap="1">
+          <wp:anchor distT="0" distB="0" distL="114300" distR="114300" simplePos="0" relativeHeight="251675648" behindDoc="0" locked="0" layoutInCell="1" allowOverlap="1">
             <wp:simplePos x="0" y="0"/>
             <wp:positionH relativeFrom="column">
               <wp:posOffset>-1521460</wp:posOffset>
@@ -10366,7 +10444,7 @@
           <w:u w:val="single"/>
         </w:rPr>
       </w:pPr>
-      <w:bookmarkStart w:id="93" w:name="_Toc485926308"/>
+      <w:bookmarkStart w:id="98" w:name="_Toc486017464"/>
       <w:r>
         <w:rPr>
           <w:rFonts w:asciiTheme="minorHAnsi" w:eastAsia="Calibri" w:hAnsiTheme="minorHAnsi" w:cstheme="minorHAnsi"/>
@@ -10386,7 +10464,7 @@
         </w:rPr>
         <w:t xml:space="preserve"> :</w:t>
       </w:r>
-      <w:bookmarkEnd w:id="93"/>
+      <w:bookmarkEnd w:id="98"/>
     </w:p>
     <w:p>
       <w:pPr>
@@ -10407,7 +10485,7 @@
           <w:noProof/>
         </w:rPr>
         <w:drawing>
-          <wp:anchor distT="0" distB="0" distL="114300" distR="114300" simplePos="0" relativeHeight="251662336" behindDoc="0" locked="0" layoutInCell="1" allowOverlap="1">
+          <wp:anchor distT="0" distB="0" distL="114300" distR="114300" simplePos="0" relativeHeight="251666432" behindDoc="0" locked="0" layoutInCell="1" allowOverlap="1">
             <wp:simplePos x="0" y="0"/>
             <wp:positionH relativeFrom="column">
               <wp:posOffset>-1948180</wp:posOffset>
@@ -10493,7 +10571,7 @@
           <w:noProof/>
         </w:rPr>
       </w:pPr>
-      <w:bookmarkStart w:id="94" w:name="_Toc485926309"/>
+      <w:bookmarkStart w:id="99" w:name="_Toc486017465"/>
       <w:r>
         <w:rPr>
           <w:rFonts w:asciiTheme="minorHAnsi" w:eastAsia="Calibri" w:hAnsiTheme="minorHAnsi" w:cstheme="minorHAnsi"/>
@@ -10512,7 +10590,7 @@
         </w:rPr>
         <w:t xml:space="preserve"> :</w:t>
       </w:r>
-      <w:bookmarkEnd w:id="94"/>
+      <w:bookmarkEnd w:id="99"/>
       <w:r>
         <w:rPr>
           <w:rFonts w:eastAsia="Calibri"/>
@@ -10600,7 +10678,7 @@
           <w:u w:val="single"/>
         </w:rPr>
       </w:pPr>
-      <w:bookmarkStart w:id="95" w:name="_Toc485926310"/>
+      <w:bookmarkStart w:id="100" w:name="_Toc486017466"/>
       <w:r>
         <w:rPr>
           <w:rFonts w:asciiTheme="minorHAnsi" w:hAnsiTheme="minorHAnsi" w:cstheme="minorHAnsi"/>
@@ -10610,7 +10688,7 @@
         </w:rPr>
         <w:lastRenderedPageBreak/>
         <w:drawing>
-          <wp:anchor distT="0" distB="0" distL="114300" distR="114300" simplePos="0" relativeHeight="251648000" behindDoc="0" locked="0" layoutInCell="1" allowOverlap="1">
+          <wp:anchor distT="0" distB="0" distL="114300" distR="114300" simplePos="0" relativeHeight="251639808" behindDoc="0" locked="0" layoutInCell="1" allowOverlap="1">
             <wp:simplePos x="0" y="0"/>
             <wp:positionH relativeFrom="column">
               <wp:posOffset>-1654175</wp:posOffset>
@@ -10691,7 +10769,7 @@
         </w:rPr>
         <w:t xml:space="preserve"> :</w:t>
       </w:r>
-      <w:bookmarkEnd w:id="95"/>
+      <w:bookmarkEnd w:id="100"/>
     </w:p>
     <w:p>
       <w:pPr>
@@ -10740,7 +10818,6 @@
         <w:docPartUnique/>
       </w:docPartObj>
     </w:sdtPr>
-    <w:sdtEndPr/>
     <w:sdtContent>
       <w:p>
         <w:pPr>
@@ -10760,7 +10837,7 @@
           <w:rPr>
             <w:noProof/>
           </w:rPr>
-          <w:t>17</w:t>
+          <w:t>22</w:t>
         </w:r>
         <w:r>
           <w:fldChar w:fldCharType="end"/>
@@ -12115,7 +12192,7 @@
 </file>
 
 <file path=customXml/itemProps1.xml><?xml version="1.0" encoding="utf-8"?>
-<ds:datastoreItem xmlns:ds="http://schemas.openxmlformats.org/officeDocument/2006/customXml" ds:itemID="{078CCE0B-E1B3-4331-B45F-27407D4C5581}">
+<ds:datastoreItem xmlns:ds="http://schemas.openxmlformats.org/officeDocument/2006/customXml" ds:itemID="{211174AD-8DAB-44F9-9C12-8F8FFE7071AD}">
   <ds:schemaRefs>
     <ds:schemaRef ds:uri="http://schemas.openxmlformats.org/officeDocument/2006/bibliography"/>
   </ds:schemaRefs>

</xml_diff>